<commit_message>
design patterns, shortcuts, linux, js, java
</commit_message>
<xml_diff>
--- a/Design/Design Patterns Summary.docx
+++ b/Design/Design Patterns Summary.docx
@@ -1,6 +1,6 @@
 
 <file path=word/document.xml><?xml version="1.0" encoding="utf-8"?>
-<w:document xmlns:wpc="http://schemas.microsoft.com/office/word/2010/wordprocessingCanvas" xmlns:cx="http://schemas.microsoft.com/office/drawing/2014/chartex" xmlns:cx1="http://schemas.microsoft.com/office/drawing/2015/9/8/chartex" xmlns:cx2="http://schemas.microsoft.com/office/drawing/2015/10/21/chartex" xmlns:cx3="http://schemas.microsoft.com/office/drawing/2016/5/9/chartex" xmlns:cx4="http://schemas.microsoft.com/office/drawing/2016/5/10/chartex" xmlns:cx5="http://schemas.microsoft.com/office/drawing/2016/5/11/chartex" xmlns:cx6="http://schemas.microsoft.com/office/drawing/2016/5/12/chartex" xmlns:cx7="http://schemas.microsoft.com/office/drawing/2016/5/13/chartex" xmlns:cx8="http://schemas.microsoft.com/office/drawing/2016/5/14/chartex" xmlns:mc="http://schemas.openxmlformats.org/markup-compatibility/2006" xmlns:aink="http://schemas.microsoft.com/office/drawing/2016/ink" xmlns:am3d="http://schemas.microsoft.com/office/drawing/2017/model3d" xmlns:o="urn:schemas-microsoft-com:office:office" xmlns:r="http://schemas.openxmlformats.org/officeDocument/2006/relationships" xmlns:m="http://schemas.openxmlformats.org/officeDocument/2006/math" xmlns:v="urn:schemas-microsoft-com:vml" xmlns:wp14="http://schemas.microsoft.com/office/word/2010/wordprocessingDrawing" xmlns:wp="http://schemas.openxmlformats.org/drawingml/2006/wordprocessingDrawing" xmlns:w10="urn:schemas-microsoft-com:office:word" xmlns:w="http://schemas.openxmlformats.org/wordprocessingml/2006/main" xmlns:w14="http://schemas.microsoft.com/office/word/2010/wordml" xmlns:w15="http://schemas.microsoft.com/office/word/2012/wordml" xmlns:w16cid="http://schemas.microsoft.com/office/word/2016/wordml/cid" xmlns:w16se="http://schemas.microsoft.com/office/word/2015/wordml/symex" xmlns:wpg="http://schemas.microsoft.com/office/word/2010/wordprocessingGroup" xmlns:wpi="http://schemas.microsoft.com/office/word/2010/wordprocessingInk" xmlns:wne="http://schemas.microsoft.com/office/word/2006/wordml" xmlns:wps="http://schemas.microsoft.com/office/word/2010/wordprocessingShape" mc:Ignorable="w14 w15 w16se w16cid wp14">
+<w:document xmlns:wpc="http://schemas.microsoft.com/office/word/2010/wordprocessingCanvas" xmlns:cx="http://schemas.microsoft.com/office/drawing/2014/chartex" xmlns:cx1="http://schemas.microsoft.com/office/drawing/2015/9/8/chartex" xmlns:cx2="http://schemas.microsoft.com/office/drawing/2015/10/21/chartex" xmlns:cx3="http://schemas.microsoft.com/office/drawing/2016/5/9/chartex" xmlns:cx4="http://schemas.microsoft.com/office/drawing/2016/5/10/chartex" xmlns:cx5="http://schemas.microsoft.com/office/drawing/2016/5/11/chartex" xmlns:cx6="http://schemas.microsoft.com/office/drawing/2016/5/12/chartex" xmlns:cx7="http://schemas.microsoft.com/office/drawing/2016/5/13/chartex" xmlns:cx8="http://schemas.microsoft.com/office/drawing/2016/5/14/chartex" xmlns:mc="http://schemas.openxmlformats.org/markup-compatibility/2006" xmlns:aink="http://schemas.microsoft.com/office/drawing/2016/ink" xmlns:am3d="http://schemas.microsoft.com/office/drawing/2017/model3d" xmlns:o="urn:schemas-microsoft-com:office:office" xmlns:r="http://schemas.openxmlformats.org/officeDocument/2006/relationships" xmlns:m="http://schemas.openxmlformats.org/officeDocument/2006/math" xmlns:v="urn:schemas-microsoft-com:vml" xmlns:wp14="http://schemas.microsoft.com/office/word/2010/wordprocessingDrawing" xmlns:wp="http://schemas.openxmlformats.org/drawingml/2006/wordprocessingDrawing" xmlns:w10="urn:schemas-microsoft-com:office:word" xmlns:w="http://schemas.openxmlformats.org/wordprocessingml/2006/main" xmlns:w14="http://schemas.microsoft.com/office/word/2010/wordml" xmlns:w15="http://schemas.microsoft.com/office/word/2012/wordml" xmlns:w16cex="http://schemas.microsoft.com/office/word/2018/wordml/cex" xmlns:w16cid="http://schemas.microsoft.com/office/word/2016/wordml/cid" xmlns:w16="http://schemas.microsoft.com/office/word/2018/wordml" xmlns:w16se="http://schemas.microsoft.com/office/word/2015/wordml/symex" xmlns:wpg="http://schemas.microsoft.com/office/word/2010/wordprocessingGroup" xmlns:wpi="http://schemas.microsoft.com/office/word/2010/wordprocessingInk" xmlns:wne="http://schemas.microsoft.com/office/word/2006/wordml" xmlns:wps="http://schemas.microsoft.com/office/word/2010/wordprocessingShape" mc:Ignorable="w14 w15 w16se w16cid w16 w16cex wp14">
   <w:body>
     <w:p>
       <w:pPr>
@@ -778,10 +778,10 @@
         <w:tblLook w:val="04A0" w:firstRow="1" w:lastRow="0" w:firstColumn="1" w:lastColumn="0" w:noHBand="0" w:noVBand="1"/>
       </w:tblPr>
       <w:tblGrid>
-        <w:gridCol w:w="1474"/>
-        <w:gridCol w:w="1771"/>
+        <w:gridCol w:w="1248"/>
+        <w:gridCol w:w="1317"/>
         <w:gridCol w:w="4703"/>
-        <w:gridCol w:w="2508"/>
+        <w:gridCol w:w="3188"/>
       </w:tblGrid>
       <w:tr>
         <w:trPr>
@@ -1067,6 +1067,146 @@
           </w:p>
         </w:tc>
       </w:tr>
+      <w:tr>
+        <w:trPr>
+          <w:tblHeader/>
+        </w:trPr>
+        <w:tc>
+          <w:tcPr>
+            <w:tcW w:w="1539" w:type="dxa"/>
+          </w:tcPr>
+          <w:p>
+            <w:pPr>
+              <w:pStyle w:val="TableBody"/>
+            </w:pPr>
+            <w:r>
+              <w:t>Circuit Breaker</w:t>
+            </w:r>
+          </w:p>
+        </w:tc>
+        <w:tc>
+          <w:tcPr>
+            <w:tcW w:w="1900" w:type="dxa"/>
+          </w:tcPr>
+          <w:p>
+            <w:pPr>
+              <w:pStyle w:val="TableBody"/>
+            </w:pPr>
+          </w:p>
+        </w:tc>
+        <w:tc>
+          <w:tcPr>
+            <w:tcW w:w="4211" w:type="dxa"/>
+          </w:tcPr>
+          <w:p>
+            <w:pPr>
+              <w:pStyle w:val="TableBody"/>
+              <w:rPr>
+                <w:lang w:val="en-AU"/>
+              </w:rPr>
+            </w:pPr>
+            <w:r>
+              <w:rPr>
+                <w:lang w:val="en-AU"/>
+              </w:rPr>
+              <w:t xml:space="preserve">To </w:t>
+            </w:r>
+            <w:r>
+              <w:rPr>
+                <w:lang w:val="en-AU"/>
+              </w:rPr>
+              <w:t xml:space="preserve">protect </w:t>
+            </w:r>
+            <w:r>
+              <w:rPr>
+                <w:lang w:val="en-AU"/>
+              </w:rPr>
+              <w:t>protect parts of a system from failures in other parts</w:t>
+            </w:r>
+            <w:r>
+              <w:rPr>
+                <w:lang w:val="en-AU"/>
+              </w:rPr>
+              <w:t>, without letting the failures snow ball.</w:t>
+            </w:r>
+          </w:p>
+          <w:p>
+            <w:pPr>
+              <w:pStyle w:val="TableBody"/>
+              <w:rPr>
+                <w:lang w:val="en-AU"/>
+              </w:rPr>
+            </w:pPr>
+            <w:r>
+              <w:rPr>
+                <w:lang w:val="en-AU"/>
+              </w:rPr>
+              <w:t xml:space="preserve">An example is protecting your service from a dependency service failure </w:t>
+            </w:r>
+          </w:p>
+          <w:p>
+            <w:pPr>
+              <w:pStyle w:val="TableBody"/>
+              <w:rPr>
+                <w:highlight w:val="yellow"/>
+                <w:lang w:val="en-AU"/>
+              </w:rPr>
+            </w:pPr>
+            <w:hyperlink r:id="rId7" w:history="1">
+              <w:r>
+                <w:rPr>
+                  <w:rStyle w:val="Hyperlink"/>
+                  <w:lang w:val="en-AU"/>
+                </w:rPr>
+                <w:t>https://martinfowler.com/bliki/CircuitBreaker.html</w:t>
+              </w:r>
+            </w:hyperlink>
+            <w:r>
+              <w:rPr>
+                <w:lang w:val="en-AU"/>
+              </w:rPr>
+              <w:t xml:space="preserve"> </w:t>
+            </w:r>
+          </w:p>
+        </w:tc>
+        <w:tc>
+          <w:tcPr>
+            <w:tcW w:w="2806" w:type="dxa"/>
+          </w:tcPr>
+          <w:p>
+            <w:pPr>
+              <w:pStyle w:val="TableBody"/>
+            </w:pPr>
+            <w:r>
+              <w:fldChar w:fldCharType="begin"/>
+            </w:r>
+            <w:r>
+              <w:instrText xml:space="preserve"> HYPERLINK "</w:instrText>
+            </w:r>
+            <w:r>
+              <w:instrText>https://github.com/Netflix/Hystrix/</w:instrText>
+            </w:r>
+            <w:r>
+              <w:instrText xml:space="preserve">" </w:instrText>
+            </w:r>
+            <w:r>
+              <w:fldChar w:fldCharType="separate"/>
+            </w:r>
+            <w:r>
+              <w:rPr>
+                <w:rStyle w:val="Hyperlink"/>
+              </w:rPr>
+              <w:t>https://github.com/Netflix/Hystrix/</w:t>
+            </w:r>
+            <w:r>
+              <w:fldChar w:fldCharType="end"/>
+            </w:r>
+            <w:r>
+              <w:t xml:space="preserve"> </w:t>
+            </w:r>
+          </w:p>
+        </w:tc>
+      </w:tr>
     </w:tbl>
     <w:p>
       <w:pPr>
@@ -1075,7 +1215,7 @@
           <w:lang w:val="en-AU" w:eastAsia="en-AU"/>
         </w:rPr>
       </w:pPr>
-      <w:hyperlink r:id="rId7" w:history="1">
+      <w:hyperlink r:id="rId8" w:history="1">
         <w:r>
           <w:rPr>
             <w:rStyle w:val="Hyperlink"/>
@@ -2513,7 +2653,7 @@
         </w:rPr>
         <w:t>The STL does not use class hierarchies and inheritance. Therefore, when defining an iterator, there is no iterator superclass to start from. Something qualifies as an iterator as long as it defines some or all of the operators described on </w:t>
       </w:r>
-      <w:hyperlink r:id="rId8" w:history="1">
+      <w:hyperlink r:id="rId9" w:history="1">
         <w:r>
           <w:rPr>
             <w:rStyle w:val="Hyperlink"/>
@@ -6048,7 +6188,7 @@
                     <pic:cNvPicPr/>
                   </pic:nvPicPr>
                   <pic:blipFill>
-                    <a:blip r:embed="rId9">
+                    <a:blip r:embed="rId10">
                       <a:extLst>
                         <a:ext uri="{28A0092B-C50C-407E-A947-70E740481C1C}">
                           <a14:useLocalDpi xmlns:a14="http://schemas.microsoft.com/office/drawing/2010/main" val="0"/>
@@ -6638,7 +6778,7 @@
                     <pic:cNvPicPr/>
                   </pic:nvPicPr>
                   <pic:blipFill>
-                    <a:blip r:embed="rId10"/>
+                    <a:blip r:embed="rId11"/>
                     <a:stretch>
                       <a:fillRect/>
                     </a:stretch>
@@ -7281,66 +7421,6 @@
             <wp:extent cx="7166906" cy="6235605"/>
             <wp:effectExtent l="0" t="0" r="0" b="0"/>
             <wp:docPr id="4" name="Picture 4"/>
-            <wp:cNvGraphicFramePr>
-              <a:graphicFrameLocks xmlns:a="http://schemas.openxmlformats.org/drawingml/2006/main" noChangeAspect="1"/>
-            </wp:cNvGraphicFramePr>
-            <a:graphic xmlns:a="http://schemas.openxmlformats.org/drawingml/2006/main">
-              <a:graphicData uri="http://schemas.openxmlformats.org/drawingml/2006/picture">
-                <pic:pic xmlns:pic="http://schemas.openxmlformats.org/drawingml/2006/picture">
-                  <pic:nvPicPr>
-                    <pic:cNvPr id="1" name=""/>
-                    <pic:cNvPicPr/>
-                  </pic:nvPicPr>
-                  <pic:blipFill>
-                    <a:blip r:embed="rId11"/>
-                    <a:stretch>
-                      <a:fillRect/>
-                    </a:stretch>
-                  </pic:blipFill>
-                  <pic:spPr>
-                    <a:xfrm>
-                      <a:off x="0" y="0"/>
-                      <a:ext cx="7171902" cy="6239951"/>
-                    </a:xfrm>
-                    <a:prstGeom prst="rect">
-                      <a:avLst/>
-                    </a:prstGeom>
-                  </pic:spPr>
-                </pic:pic>
-              </a:graphicData>
-            </a:graphic>
-          </wp:inline>
-        </w:drawing>
-      </w:r>
-    </w:p>
-    <w:p>
-      <w:pPr>
-        <w:pStyle w:val="Body"/>
-        <w:ind w:left="0"/>
-        <w:rPr>
-          <w:lang w:val="en-AU" w:eastAsia="en-AU"/>
-        </w:rPr>
-      </w:pPr>
-    </w:p>
-    <w:p>
-      <w:pPr>
-        <w:pStyle w:val="Body"/>
-        <w:ind w:left="0"/>
-        <w:rPr>
-          <w:lang w:val="en-AU" w:eastAsia="en-AU"/>
-        </w:rPr>
-      </w:pPr>
-      <w:r>
-        <w:rPr>
-          <w:noProof/>
-          <w:lang w:bidi="ar-SA"/>
-        </w:rPr>
-        <w:lastRenderedPageBreak/>
-        <w:drawing>
-          <wp:inline distT="0" distB="0" distL="0" distR="0" wp14:anchorId="2AC83741" wp14:editId="3F7BE2B9">
-            <wp:extent cx="6645910" cy="4915535"/>
-            <wp:effectExtent l="0" t="0" r="2540" b="0"/>
-            <wp:docPr id="3" name="Picture 3"/>
             <wp:cNvGraphicFramePr>
               <a:graphicFrameLocks xmlns:a="http://schemas.openxmlformats.org/drawingml/2006/main" noChangeAspect="1"/>
             </wp:cNvGraphicFramePr>
@@ -7360,7 +7440,7 @@
                   <pic:spPr>
                     <a:xfrm>
                       <a:off x="0" y="0"/>
-                      <a:ext cx="6645910" cy="4915535"/>
+                      <a:ext cx="7171902" cy="6239951"/>
                     </a:xfrm>
                     <a:prstGeom prst="rect">
                       <a:avLst/>
@@ -7381,16 +7461,26 @@
           <w:lang w:val="en-AU" w:eastAsia="en-AU"/>
         </w:rPr>
       </w:pPr>
+    </w:p>
+    <w:p>
+      <w:pPr>
+        <w:pStyle w:val="Body"/>
+        <w:ind w:left="0"/>
+        <w:rPr>
+          <w:lang w:val="en-AU" w:eastAsia="en-AU"/>
+        </w:rPr>
+      </w:pPr>
       <w:r>
         <w:rPr>
           <w:noProof/>
           <w:lang w:bidi="ar-SA"/>
         </w:rPr>
+        <w:lastRenderedPageBreak/>
         <w:drawing>
-          <wp:inline distT="0" distB="0" distL="0" distR="0" wp14:anchorId="52F8A624" wp14:editId="6438C8ED">
-            <wp:extent cx="6645910" cy="3487420"/>
+          <wp:inline distT="0" distB="0" distL="0" distR="0" wp14:anchorId="2AC83741" wp14:editId="3F7BE2B9">
+            <wp:extent cx="6645910" cy="4915535"/>
             <wp:effectExtent l="0" t="0" r="2540" b="0"/>
-            <wp:docPr id="5" name="Picture 5"/>
+            <wp:docPr id="3" name="Picture 3"/>
             <wp:cNvGraphicFramePr>
               <a:graphicFrameLocks xmlns:a="http://schemas.openxmlformats.org/drawingml/2006/main" noChangeAspect="1"/>
             </wp:cNvGraphicFramePr>
@@ -7410,7 +7500,7 @@
                   <pic:spPr>
                     <a:xfrm>
                       <a:off x="0" y="0"/>
-                      <a:ext cx="6645910" cy="3487420"/>
+                      <a:ext cx="6645910" cy="4915535"/>
                     </a:xfrm>
                     <a:prstGeom prst="rect">
                       <a:avLst/>
@@ -7425,494 +7515,10 @@
     </w:p>
     <w:p>
       <w:pPr>
-        <w:pStyle w:val="Heading1"/>
-        <w:rPr>
-          <w:lang w:eastAsia="en-AU"/>
-        </w:rPr>
-      </w:pPr>
-      <w:r>
-        <w:rPr>
-          <w:lang w:eastAsia="en-AU"/>
-        </w:rPr>
-        <w:lastRenderedPageBreak/>
-        <w:t>Model-View-Controller (Box-Photo-Camera) – Awesome Explanation:</w:t>
-      </w:r>
-    </w:p>
-    <w:p>
-      <w:pPr>
-        <w:spacing w:before="100" w:beforeAutospacing="1" w:after="100" w:afterAutospacing="1"/>
-        <w:rPr>
-          <w:lang w:eastAsia="en-AU"/>
-        </w:rPr>
-      </w:pPr>
-      <w:r>
-        <w:rPr>
-          <w:b/>
-          <w:bCs/>
-          <w:lang w:eastAsia="en-AU"/>
-        </w:rPr>
-        <w:t>“</w:t>
-      </w:r>
-      <w:r>
-        <w:rPr>
-          <w:b/>
-          <w:bCs/>
-          <w:lang w:eastAsia="en-AU"/>
-        </w:rPr>
-        <w:t>I explained MVC to my Dad like this:</w:t>
-      </w:r>
-    </w:p>
-    <w:p>
-      <w:pPr>
-        <w:spacing w:before="100" w:beforeAutospacing="1" w:after="100" w:afterAutospacing="1"/>
-        <w:rPr>
-          <w:lang w:eastAsia="en-AU"/>
-        </w:rPr>
-      </w:pPr>
-      <w:r>
-        <w:rPr>
-          <w:lang w:eastAsia="en-AU"/>
-        </w:rPr>
-        <w:t xml:space="preserve">MVC (Model, View, Controller) is a pattern for </w:t>
-      </w:r>
-      <w:proofErr w:type="spellStart"/>
-      <w:r>
-        <w:rPr>
-          <w:lang w:eastAsia="en-AU"/>
-        </w:rPr>
-        <w:t>organising</w:t>
-      </w:r>
-      <w:proofErr w:type="spellEnd"/>
-      <w:r>
-        <w:rPr>
-          <w:lang w:eastAsia="en-AU"/>
-        </w:rPr>
-        <w:t xml:space="preserve"> code in an application to improve maintainability. </w:t>
-      </w:r>
-    </w:p>
-    <w:p>
-      <w:pPr>
-        <w:spacing w:before="100" w:beforeAutospacing="1" w:after="100" w:afterAutospacing="1"/>
-        <w:rPr>
-          <w:lang w:eastAsia="en-AU"/>
-        </w:rPr>
-      </w:pPr>
-      <w:r>
-        <w:rPr>
-          <w:lang w:eastAsia="en-AU"/>
-        </w:rPr>
-        <w:t>Imagine a photographer with his camera in a studio. A customer asks him to take a photo of a box.</w:t>
-      </w:r>
-    </w:p>
-    <w:p>
-      <w:pPr>
-        <w:spacing w:before="100" w:beforeAutospacing="1" w:after="100" w:afterAutospacing="1"/>
-        <w:rPr>
-          <w:lang w:eastAsia="en-AU"/>
-        </w:rPr>
-      </w:pPr>
-      <w:r>
-        <w:rPr>
-          <w:lang w:eastAsia="en-AU"/>
-        </w:rPr>
-        <w:t xml:space="preserve">The box is the </w:t>
-      </w:r>
-      <w:r>
-        <w:rPr>
-          <w:i/>
-          <w:iCs/>
-          <w:lang w:eastAsia="en-AU"/>
-        </w:rPr>
-        <w:t>model</w:t>
-      </w:r>
-      <w:r>
-        <w:rPr>
-          <w:lang w:eastAsia="en-AU"/>
-        </w:rPr>
-        <w:t xml:space="preserve">, the photographer is the </w:t>
-      </w:r>
-      <w:r>
-        <w:rPr>
-          <w:i/>
-          <w:iCs/>
-          <w:lang w:eastAsia="en-AU"/>
-        </w:rPr>
-        <w:t>controller</w:t>
-      </w:r>
-      <w:r>
-        <w:rPr>
-          <w:lang w:eastAsia="en-AU"/>
-        </w:rPr>
-        <w:t xml:space="preserve"> and the camera is the </w:t>
-      </w:r>
-      <w:r>
-        <w:rPr>
-          <w:i/>
-          <w:iCs/>
-          <w:lang w:eastAsia="en-AU"/>
-        </w:rPr>
-        <w:t>view</w:t>
-      </w:r>
-      <w:r>
-        <w:rPr>
-          <w:lang w:eastAsia="en-AU"/>
-        </w:rPr>
-        <w:t>.</w:t>
-      </w:r>
-    </w:p>
-    <w:p>
-      <w:pPr>
-        <w:spacing w:before="100" w:beforeAutospacing="1" w:after="100" w:afterAutospacing="1"/>
-        <w:rPr>
-          <w:lang w:eastAsia="en-AU"/>
-        </w:rPr>
-      </w:pPr>
-      <w:r>
-        <w:rPr>
-          <w:lang w:eastAsia="en-AU"/>
-        </w:rPr>
-        <w:t xml:space="preserve">Because the box does not </w:t>
-      </w:r>
-      <w:r>
-        <w:rPr>
-          <w:i/>
-          <w:iCs/>
-          <w:lang w:eastAsia="en-AU"/>
-        </w:rPr>
-        <w:t>know</w:t>
-      </w:r>
-      <w:r>
-        <w:rPr>
-          <w:lang w:eastAsia="en-AU"/>
-        </w:rPr>
-        <w:t xml:space="preserve"> about the camera or the photographer, it is completely independent. This separation allows the photographer to walk around the box and point the camera at any angle to get the shot/view that he wants.</w:t>
-      </w:r>
-    </w:p>
-    <w:p>
-      <w:pPr>
-        <w:spacing w:before="100" w:beforeAutospacing="1" w:after="100" w:afterAutospacing="1"/>
-        <w:rPr>
-          <w:lang w:eastAsia="en-AU"/>
-        </w:rPr>
-      </w:pPr>
-      <w:r>
-        <w:rPr>
-          <w:lang w:eastAsia="en-AU"/>
-        </w:rPr>
-        <w:t xml:space="preserve">Non-MVC architectures tend to be tightly integrated together. If the box, the controller and the camera were one-and-the-same-object then, we would have to pull apart and then re-build both the box </w:t>
-      </w:r>
-      <w:r>
-        <w:rPr>
-          <w:i/>
-          <w:iCs/>
-          <w:lang w:eastAsia="en-AU"/>
-        </w:rPr>
-        <w:t>and</w:t>
-      </w:r>
-      <w:r>
-        <w:rPr>
-          <w:lang w:eastAsia="en-AU"/>
-        </w:rPr>
-        <w:t xml:space="preserve"> the camera each time we wanted to get a new view. Also, taking the photo would always be like trying to take a selfie - and that's not always very easy.</w:t>
-      </w:r>
-    </w:p>
-    <w:p>
-      <w:pPr>
-        <w:spacing w:before="100" w:beforeAutospacing="1" w:after="100" w:afterAutospacing="1"/>
-        <w:rPr>
-          <w:lang w:eastAsia="en-AU"/>
-        </w:rPr>
-      </w:pPr>
-    </w:p>
-    <w:p>
-      <w:pPr>
-        <w:pStyle w:val="NormalWeb"/>
-        <w:shd w:val="clear" w:color="auto" w:fill="FFFFFF"/>
-        <w:rPr>
-          <w:rFonts w:ascii="Segoe UI" w:hAnsi="Segoe UI" w:cs="Segoe UI"/>
-          <w:color w:val="111111"/>
-          <w:sz w:val="21"/>
-          <w:szCs w:val="21"/>
-          <w:lang w:val="en-AU"/>
-        </w:rPr>
-      </w:pPr>
-      <w:r>
-        <w:rPr>
-          <w:rFonts w:ascii="Segoe UI" w:hAnsi="Segoe UI" w:cs="Segoe UI"/>
-          <w:color w:val="111111"/>
-          <w:sz w:val="21"/>
-          <w:szCs w:val="21"/>
-        </w:rPr>
-        <w:t>MVC is often seen in web applications, where the view is the actual HTML page, and the controller is the code that gathers dynamic data and generates the content within the HTML. Finally, the model is represented by the actual content, usually stored in a database or XML files, and the business rules that transform that content based on user actions.</w:t>
-      </w:r>
-    </w:p>
-    <w:p>
-      <w:pPr>
-        <w:pStyle w:val="NormalWeb"/>
-        <w:shd w:val="clear" w:color="auto" w:fill="FFFFFF"/>
-        <w:rPr>
-          <w:rFonts w:ascii="Segoe UI" w:hAnsi="Segoe UI" w:cs="Segoe UI"/>
-          <w:color w:val="111111"/>
-          <w:sz w:val="21"/>
-          <w:szCs w:val="21"/>
-        </w:rPr>
-      </w:pPr>
-      <w:r>
-        <w:rPr>
-          <w:rFonts w:ascii="Segoe UI" w:hAnsi="Segoe UI" w:cs="Segoe UI"/>
-          <w:color w:val="111111"/>
-          <w:sz w:val="21"/>
-          <w:szCs w:val="21"/>
-        </w:rPr>
-        <w:t>Though MVC comes in different flavors, control flow generally works as follows:</w:t>
-      </w:r>
-    </w:p>
-    <w:p>
-      <w:pPr>
-        <w:numPr>
-          <w:ilvl w:val="0"/>
-          <w:numId w:val="8"/>
-        </w:numPr>
-        <w:shd w:val="clear" w:color="auto" w:fill="FFFFFF"/>
-        <w:tabs>
-          <w:tab w:val="clear" w:pos="720"/>
-          <w:tab w:val="num" w:pos="1080"/>
-        </w:tabs>
-        <w:ind w:left="360"/>
-        <w:rPr>
-          <w:rFonts w:ascii="Segoe UI" w:hAnsi="Segoe UI" w:cs="Segoe UI"/>
-          <w:color w:val="111111"/>
-          <w:sz w:val="21"/>
-          <w:szCs w:val="21"/>
-        </w:rPr>
-      </w:pPr>
-      <w:r>
-        <w:rPr>
-          <w:rFonts w:ascii="Segoe UI" w:hAnsi="Segoe UI" w:cs="Segoe UI"/>
-          <w:color w:val="111111"/>
-          <w:sz w:val="21"/>
-          <w:szCs w:val="21"/>
-        </w:rPr>
-        <w:t>The user interacts with the user interface in some way (e.g. presses a button).</w:t>
-      </w:r>
-    </w:p>
-    <w:p>
-      <w:pPr>
-        <w:numPr>
-          <w:ilvl w:val="0"/>
-          <w:numId w:val="8"/>
-        </w:numPr>
-        <w:shd w:val="clear" w:color="auto" w:fill="FFFFFF"/>
-        <w:tabs>
-          <w:tab w:val="clear" w:pos="720"/>
-          <w:tab w:val="num" w:pos="1080"/>
-        </w:tabs>
-        <w:ind w:left="360"/>
-        <w:rPr>
-          <w:rFonts w:ascii="Segoe UI" w:hAnsi="Segoe UI" w:cs="Segoe UI"/>
-          <w:color w:val="111111"/>
-          <w:sz w:val="21"/>
-          <w:szCs w:val="21"/>
-        </w:rPr>
-      </w:pPr>
-      <w:r>
-        <w:rPr>
-          <w:rFonts w:ascii="Segoe UI" w:hAnsi="Segoe UI" w:cs="Segoe UI"/>
-          <w:color w:val="111111"/>
-          <w:sz w:val="21"/>
-          <w:szCs w:val="21"/>
-        </w:rPr>
-        <w:t>A controller handles the input event from the user interface, often via a registered handler or callback.</w:t>
-      </w:r>
-    </w:p>
-    <w:p>
-      <w:pPr>
-        <w:numPr>
-          <w:ilvl w:val="0"/>
-          <w:numId w:val="8"/>
-        </w:numPr>
-        <w:shd w:val="clear" w:color="auto" w:fill="FFFFFF"/>
-        <w:tabs>
-          <w:tab w:val="clear" w:pos="720"/>
-          <w:tab w:val="num" w:pos="1080"/>
-        </w:tabs>
-        <w:ind w:left="360"/>
-        <w:rPr>
-          <w:rFonts w:ascii="Segoe UI" w:hAnsi="Segoe UI" w:cs="Segoe UI"/>
-          <w:color w:val="111111"/>
-          <w:sz w:val="21"/>
-          <w:szCs w:val="21"/>
-        </w:rPr>
-      </w:pPr>
-      <w:r>
-        <w:rPr>
-          <w:rFonts w:ascii="Segoe UI" w:hAnsi="Segoe UI" w:cs="Segoe UI"/>
-          <w:color w:val="111111"/>
-          <w:sz w:val="21"/>
-          <w:szCs w:val="21"/>
-        </w:rPr>
-        <w:t>The controller notifies the model of the user action, possibly resulting in a change in the model's state. (e.g. controller updates user's shopping cart).</w:t>
-      </w:r>
-    </w:p>
-    <w:p>
-      <w:pPr>
-        <w:numPr>
-          <w:ilvl w:val="0"/>
-          <w:numId w:val="8"/>
-        </w:numPr>
-        <w:shd w:val="clear" w:color="auto" w:fill="FFFFFF"/>
-        <w:tabs>
-          <w:tab w:val="clear" w:pos="720"/>
-          <w:tab w:val="num" w:pos="1080"/>
-        </w:tabs>
-        <w:ind w:left="360"/>
-        <w:rPr>
-          <w:rFonts w:ascii="Segoe UI" w:hAnsi="Segoe UI" w:cs="Segoe UI"/>
-          <w:color w:val="111111"/>
-          <w:sz w:val="21"/>
-          <w:szCs w:val="21"/>
-        </w:rPr>
-      </w:pPr>
-      <w:r>
-        <w:rPr>
-          <w:rFonts w:ascii="Segoe UI" w:hAnsi="Segoe UI" w:cs="Segoe UI"/>
-          <w:color w:val="111111"/>
-          <w:sz w:val="21"/>
-          <w:szCs w:val="21"/>
-        </w:rPr>
-        <w:t>A view uses the model (indirectly) to generate an appropriate user interface (e.g. the view produces a screen listing the shopping cart contents). The view gets its own data from the model. The model has no direct knowledge of the view.</w:t>
-      </w:r>
-    </w:p>
-    <w:p>
-      <w:pPr>
-        <w:numPr>
-          <w:ilvl w:val="0"/>
-          <w:numId w:val="8"/>
-        </w:numPr>
-        <w:shd w:val="clear" w:color="auto" w:fill="FFFFFF"/>
-        <w:tabs>
-          <w:tab w:val="clear" w:pos="720"/>
-          <w:tab w:val="num" w:pos="1080"/>
-        </w:tabs>
-        <w:ind w:left="360"/>
-        <w:rPr>
-          <w:rFonts w:ascii="Segoe UI" w:hAnsi="Segoe UI" w:cs="Segoe UI"/>
-          <w:color w:val="111111"/>
-          <w:sz w:val="21"/>
-          <w:szCs w:val="21"/>
-        </w:rPr>
-      </w:pPr>
-      <w:r>
-        <w:rPr>
-          <w:rFonts w:ascii="Segoe UI" w:hAnsi="Segoe UI" w:cs="Segoe UI"/>
-          <w:color w:val="111111"/>
-          <w:sz w:val="21"/>
-          <w:szCs w:val="21"/>
-        </w:rPr>
-        <w:t>The user interface waits for further user interactions, which begins the cycle anew.</w:t>
-      </w:r>
-    </w:p>
-    <w:p>
-      <w:pPr>
-        <w:pStyle w:val="NormalWeb"/>
-        <w:shd w:val="clear" w:color="auto" w:fill="FFFFFF"/>
-        <w:ind w:left="360"/>
-        <w:rPr>
-          <w:rFonts w:ascii="Segoe UI" w:hAnsi="Segoe UI" w:cs="Segoe UI"/>
-          <w:color w:val="111111"/>
-          <w:sz w:val="21"/>
-          <w:szCs w:val="21"/>
-        </w:rPr>
-      </w:pPr>
-      <w:r>
-        <w:rPr>
-          <w:rFonts w:ascii="Segoe UI" w:hAnsi="Segoe UI" w:cs="Segoe UI"/>
-          <w:color w:val="111111"/>
-          <w:sz w:val="21"/>
-          <w:szCs w:val="21"/>
-        </w:rPr>
-        <w:t>By decoupling models and views, MVC helps to reduce the complexity in architectural design, and to increase flexibility and reuse.</w:t>
-      </w:r>
-    </w:p>
-    <w:p>
-      <w:pPr>
-        <w:spacing w:before="100" w:beforeAutospacing="1" w:after="100" w:afterAutospacing="1"/>
-        <w:rPr>
-          <w:lang w:eastAsia="en-AU"/>
-        </w:rPr>
-      </w:pPr>
-      <w:r>
-        <w:rPr>
-          <w:lang w:eastAsia="en-AU"/>
-        </w:rPr>
-        <w:t>How to know where to split the View from the Controller from the Model:</w:t>
-      </w:r>
-    </w:p>
-    <w:p>
-      <w:pPr>
         <w:pStyle w:val="Body"/>
-        <w:numPr>
-          <w:ilvl w:val="0"/>
-          <w:numId w:val="9"/>
-        </w:numPr>
-        <w:rPr>
-          <w:lang w:eastAsia="en-AU"/>
-        </w:rPr>
-      </w:pPr>
-      <w:r>
-        <w:rPr>
-          <w:lang w:eastAsia="en-AU"/>
-        </w:rPr>
-        <w:t xml:space="preserve">The Model </w:t>
-      </w:r>
-      <w:r>
+        <w:ind w:left="0"/>
         <w:rPr>
           <w:lang w:val="en-AU" w:eastAsia="en-AU"/>
-        </w:rPr>
-        <w:t>should contain only business model and should not call any function in the Controller or View. You should be able to write unit tests that test all the model without using the Controller or View.</w:t>
-      </w:r>
-    </w:p>
-    <w:p>
-      <w:pPr>
-        <w:pStyle w:val="Body"/>
-        <w:numPr>
-          <w:ilvl w:val="0"/>
-          <w:numId w:val="9"/>
-        </w:numPr>
-        <w:rPr>
-          <w:lang w:eastAsia="en-AU"/>
-        </w:rPr>
-      </w:pPr>
-      <w:r>
-        <w:rPr>
-          <w:lang w:val="en-AU" w:eastAsia="en-AU"/>
-        </w:rPr>
-        <w:t xml:space="preserve">The View is the user interface. It should include everything the user sees. </w:t>
-      </w:r>
-    </w:p>
-    <w:p>
-      <w:pPr>
-        <w:pStyle w:val="Body"/>
-        <w:numPr>
-          <w:ilvl w:val="0"/>
-          <w:numId w:val="9"/>
-        </w:numPr>
-        <w:rPr>
-          <w:lang w:eastAsia="en-AU"/>
-        </w:rPr>
-      </w:pPr>
-      <w:r>
-        <w:rPr>
-          <w:lang w:val="en-AU" w:eastAsia="en-AU"/>
-        </w:rPr>
-        <w:t>Controller is the part that communicate with both View and Model.</w:t>
-      </w:r>
-    </w:p>
-    <w:p>
-      <w:pPr>
-        <w:spacing w:before="100" w:beforeAutospacing="1" w:after="100" w:afterAutospacing="1"/>
-        <w:rPr>
-          <w:lang w:eastAsia="en-AU"/>
         </w:rPr>
       </w:pPr>
       <w:r>
@@ -7920,12 +7526,11 @@
           <w:noProof/>
           <w:lang w:bidi="ar-SA"/>
         </w:rPr>
-        <w:lastRenderedPageBreak/>
         <w:drawing>
-          <wp:inline distT="0" distB="0" distL="0" distR="0" wp14:anchorId="574AC061" wp14:editId="1FC03874">
-            <wp:extent cx="6645910" cy="7100570"/>
-            <wp:effectExtent l="0" t="0" r="2540" b="5080"/>
-            <wp:docPr id="6" name="Picture 6"/>
+          <wp:inline distT="0" distB="0" distL="0" distR="0" wp14:anchorId="52F8A624" wp14:editId="6438C8ED">
+            <wp:extent cx="6645910" cy="3487420"/>
+            <wp:effectExtent l="0" t="0" r="2540" b="0"/>
+            <wp:docPr id="5" name="Picture 5"/>
             <wp:cNvGraphicFramePr>
               <a:graphicFrameLocks xmlns:a="http://schemas.openxmlformats.org/drawingml/2006/main" noChangeAspect="1"/>
             </wp:cNvGraphicFramePr>
@@ -7945,7 +7550,7 @@
                   <pic:spPr>
                     <a:xfrm>
                       <a:off x="0" y="0"/>
-                      <a:ext cx="6645910" cy="7100570"/>
+                      <a:ext cx="6645910" cy="3487420"/>
                     </a:xfrm>
                     <a:prstGeom prst="rect">
                       <a:avLst/>
@@ -7960,10 +7565,212 @@
     </w:p>
     <w:p>
       <w:pPr>
-        <w:pStyle w:val="Heading2"/>
-        <w:spacing w:before="420"/>
-        <w:rPr>
-          <w:color w:val="3C4C6C"/>
+        <w:pStyle w:val="Heading1"/>
+        <w:rPr>
+          <w:lang w:eastAsia="en-AU"/>
+        </w:rPr>
+      </w:pPr>
+      <w:r>
+        <w:rPr>
+          <w:lang w:eastAsia="en-AU"/>
+        </w:rPr>
+        <w:lastRenderedPageBreak/>
+        <w:t>Model-View-Controller (Box-Photo-Camera) – Awesome Explanation:</w:t>
+      </w:r>
+    </w:p>
+    <w:p>
+      <w:pPr>
+        <w:spacing w:before="100" w:beforeAutospacing="1" w:after="100" w:afterAutospacing="1"/>
+        <w:rPr>
+          <w:lang w:eastAsia="en-AU"/>
+        </w:rPr>
+      </w:pPr>
+      <w:r>
+        <w:rPr>
+          <w:b/>
+          <w:bCs/>
+          <w:lang w:eastAsia="en-AU"/>
+        </w:rPr>
+        <w:t>“</w:t>
+      </w:r>
+      <w:r>
+        <w:rPr>
+          <w:b/>
+          <w:bCs/>
+          <w:lang w:eastAsia="en-AU"/>
+        </w:rPr>
+        <w:t>I explained MVC to my Dad like this:</w:t>
+      </w:r>
+    </w:p>
+    <w:p>
+      <w:pPr>
+        <w:spacing w:before="100" w:beforeAutospacing="1" w:after="100" w:afterAutospacing="1"/>
+        <w:rPr>
+          <w:lang w:eastAsia="en-AU"/>
+        </w:rPr>
+      </w:pPr>
+      <w:r>
+        <w:rPr>
+          <w:lang w:eastAsia="en-AU"/>
+        </w:rPr>
+        <w:t xml:space="preserve">MVC (Model, View, Controller) is a pattern for </w:t>
+      </w:r>
+      <w:proofErr w:type="spellStart"/>
+      <w:r>
+        <w:rPr>
+          <w:lang w:eastAsia="en-AU"/>
+        </w:rPr>
+        <w:t>organising</w:t>
+      </w:r>
+      <w:proofErr w:type="spellEnd"/>
+      <w:r>
+        <w:rPr>
+          <w:lang w:eastAsia="en-AU"/>
+        </w:rPr>
+        <w:t xml:space="preserve"> code in an application to improve maintainability. </w:t>
+      </w:r>
+    </w:p>
+    <w:p>
+      <w:pPr>
+        <w:spacing w:before="100" w:beforeAutospacing="1" w:after="100" w:afterAutospacing="1"/>
+        <w:rPr>
+          <w:lang w:eastAsia="en-AU"/>
+        </w:rPr>
+      </w:pPr>
+      <w:r>
+        <w:rPr>
+          <w:lang w:eastAsia="en-AU"/>
+        </w:rPr>
+        <w:t>Imagine a photographer with his camera in a studio. A customer asks him to take a photo of a box.</w:t>
+      </w:r>
+    </w:p>
+    <w:p>
+      <w:pPr>
+        <w:spacing w:before="100" w:beforeAutospacing="1" w:after="100" w:afterAutospacing="1"/>
+        <w:rPr>
+          <w:lang w:eastAsia="en-AU"/>
+        </w:rPr>
+      </w:pPr>
+      <w:r>
+        <w:rPr>
+          <w:lang w:eastAsia="en-AU"/>
+        </w:rPr>
+        <w:t xml:space="preserve">The box is the </w:t>
+      </w:r>
+      <w:r>
+        <w:rPr>
+          <w:i/>
+          <w:iCs/>
+          <w:lang w:eastAsia="en-AU"/>
+        </w:rPr>
+        <w:t>model</w:t>
+      </w:r>
+      <w:r>
+        <w:rPr>
+          <w:lang w:eastAsia="en-AU"/>
+        </w:rPr>
+        <w:t xml:space="preserve">, the photographer is the </w:t>
+      </w:r>
+      <w:r>
+        <w:rPr>
+          <w:i/>
+          <w:iCs/>
+          <w:lang w:eastAsia="en-AU"/>
+        </w:rPr>
+        <w:t>controller</w:t>
+      </w:r>
+      <w:r>
+        <w:rPr>
+          <w:lang w:eastAsia="en-AU"/>
+        </w:rPr>
+        <w:t xml:space="preserve"> and the camera is the </w:t>
+      </w:r>
+      <w:r>
+        <w:rPr>
+          <w:i/>
+          <w:iCs/>
+          <w:lang w:eastAsia="en-AU"/>
+        </w:rPr>
+        <w:t>view</w:t>
+      </w:r>
+      <w:r>
+        <w:rPr>
+          <w:lang w:eastAsia="en-AU"/>
+        </w:rPr>
+        <w:t>.</w:t>
+      </w:r>
+    </w:p>
+    <w:p>
+      <w:pPr>
+        <w:spacing w:before="100" w:beforeAutospacing="1" w:after="100" w:afterAutospacing="1"/>
+        <w:rPr>
+          <w:lang w:eastAsia="en-AU"/>
+        </w:rPr>
+      </w:pPr>
+      <w:r>
+        <w:rPr>
+          <w:lang w:eastAsia="en-AU"/>
+        </w:rPr>
+        <w:t xml:space="preserve">Because the box does not </w:t>
+      </w:r>
+      <w:r>
+        <w:rPr>
+          <w:i/>
+          <w:iCs/>
+          <w:lang w:eastAsia="en-AU"/>
+        </w:rPr>
+        <w:t>know</w:t>
+      </w:r>
+      <w:r>
+        <w:rPr>
+          <w:lang w:eastAsia="en-AU"/>
+        </w:rPr>
+        <w:t xml:space="preserve"> about the camera or the photographer, it is completely independent. This separation allows the photographer to walk around the box and point the camera at any angle to get the shot/view that he wants.</w:t>
+      </w:r>
+    </w:p>
+    <w:p>
+      <w:pPr>
+        <w:spacing w:before="100" w:beforeAutospacing="1" w:after="100" w:afterAutospacing="1"/>
+        <w:rPr>
+          <w:lang w:eastAsia="en-AU"/>
+        </w:rPr>
+      </w:pPr>
+      <w:r>
+        <w:rPr>
+          <w:lang w:eastAsia="en-AU"/>
+        </w:rPr>
+        <w:t xml:space="preserve">Non-MVC architectures tend to be tightly integrated together. If the box, the controller and the camera were one-and-the-same-object then, we would have to pull apart and then re-build both the box </w:t>
+      </w:r>
+      <w:r>
+        <w:rPr>
+          <w:i/>
+          <w:iCs/>
+          <w:lang w:eastAsia="en-AU"/>
+        </w:rPr>
+        <w:t>and</w:t>
+      </w:r>
+      <w:r>
+        <w:rPr>
+          <w:lang w:eastAsia="en-AU"/>
+        </w:rPr>
+        <w:t xml:space="preserve"> the camera each time we wanted to get a new view. Also, taking the photo would always be like trying to take a selfie - and that's not always very easy.</w:t>
+      </w:r>
+    </w:p>
+    <w:p>
+      <w:pPr>
+        <w:spacing w:before="100" w:beforeAutospacing="1" w:after="100" w:afterAutospacing="1"/>
+        <w:rPr>
+          <w:lang w:eastAsia="en-AU"/>
+        </w:rPr>
+      </w:pPr>
+    </w:p>
+    <w:p>
+      <w:pPr>
+        <w:pStyle w:val="NormalWeb"/>
+        <w:shd w:val="clear" w:color="auto" w:fill="FFFFFF"/>
+        <w:rPr>
+          <w:rFonts w:ascii="Segoe UI" w:hAnsi="Segoe UI" w:cs="Segoe UI"/>
+          <w:color w:val="111111"/>
           <w:sz w:val="21"/>
           <w:szCs w:val="21"/>
           <w:lang w:val="en-AU"/>
@@ -7971,902 +7778,275 @@
       </w:pPr>
       <w:r>
         <w:rPr>
-          <w:color w:val="3C4C6C"/>
+          <w:rFonts w:ascii="Segoe UI" w:hAnsi="Segoe UI" w:cs="Segoe UI"/>
+          <w:color w:val="111111"/>
           <w:sz w:val="21"/>
           <w:szCs w:val="21"/>
         </w:rPr>
-        <w:t>Model Objects</w:t>
+        <w:t>MVC is often seen in web applications, where the view is the actual HTML page, and the controller is the code that gathers dynamic data and generates the content within the HTML. Finally, the model is represented by the actual content, usually stored in a database or XML files, and the business rules that transform that content based on user actions.</w:t>
       </w:r>
     </w:p>
     <w:p>
       <w:pPr>
         <w:pStyle w:val="NormalWeb"/>
-        <w:spacing w:after="200"/>
-        <w:rPr>
-          <w:rFonts w:ascii="Lucida Sans Unicode" w:hAnsi="Lucida Sans Unicode" w:cs="Lucida Sans Unicode"/>
-          <w:szCs w:val="20"/>
-        </w:rPr>
-      </w:pPr>
-      <w:r>
-        <w:rPr>
-          <w:rFonts w:ascii="Lucida Sans Unicode" w:hAnsi="Lucida Sans Unicode" w:cs="Lucida Sans Unicode"/>
-          <w:szCs w:val="20"/>
-        </w:rPr>
-        <w:t>Model objects encapsulate the data specific to an application and define the logic and computation that manipulate and process that data. For example, a model object might represent a character in a game or a contact in an address book. A model object can have to-one and to-many relationships with other model objects, and so sometimes the model layer of an application effectively is one or more object graphs. Much of the data that is part of the persistent state of the application (whether that persistent state is stored in files or databases) should reside in the model objects after the data is loaded into the application. Because model objects represent knowledge and expertise related to a specific problem domain, they can be reused in similar problem domains. Ideally, a model object should have no explicit connection to the view objects that present its data and allow users to edit that data—it should not be concerned with user-interface and presentation issues.</w:t>
-      </w:r>
-    </w:p>
-    <w:p>
-      <w:pPr>
-        <w:pStyle w:val="NormalWeb"/>
-        <w:spacing w:after="200"/>
-        <w:rPr>
-          <w:rFonts w:ascii="Lucida Sans Unicode" w:hAnsi="Lucida Sans Unicode" w:cs="Lucida Sans Unicode"/>
-          <w:szCs w:val="20"/>
-        </w:rPr>
-      </w:pPr>
-      <w:r>
-        <w:rPr>
-          <w:rStyle w:val="Strong"/>
-          <w:rFonts w:ascii="Lucida Sans Unicode" w:hAnsi="Lucida Sans Unicode" w:cs="Lucida Sans Unicode"/>
-          <w:szCs w:val="20"/>
-        </w:rPr>
-        <w:lastRenderedPageBreak/>
-        <w:t>Communication</w:t>
-      </w:r>
-      <w:r>
-        <w:rPr>
-          <w:rFonts w:ascii="Lucida Sans Unicode" w:hAnsi="Lucida Sans Unicode" w:cs="Lucida Sans Unicode"/>
-          <w:szCs w:val="20"/>
-        </w:rPr>
-        <w:t>: User actions in the view layer that create or modify data are communicated through a controller object and result in the creation or updating of a model object. When a model object changes (for example, new data is received over a network connection), it notifies a controller object, which updates the appropriate view objects.</w:t>
-      </w:r>
-    </w:p>
-    <w:p>
-      <w:pPr>
-        <w:pStyle w:val="Heading2"/>
-        <w:spacing w:before="420"/>
-        <w:rPr>
-          <w:rFonts w:ascii="Times New Roman" w:hAnsi="Times New Roman"/>
-          <w:color w:val="3C4C6C"/>
+        <w:shd w:val="clear" w:color="auto" w:fill="FFFFFF"/>
+        <w:rPr>
+          <w:rFonts w:ascii="Segoe UI" w:hAnsi="Segoe UI" w:cs="Segoe UI"/>
+          <w:color w:val="111111"/>
           <w:sz w:val="21"/>
           <w:szCs w:val="21"/>
         </w:rPr>
       </w:pPr>
-      <w:bookmarkStart w:id="0" w:name="//apple_ref/doc/uid/TP40008195-CH32-SW2"/>
-      <w:bookmarkEnd w:id="0"/>
-      <w:r>
-        <w:rPr>
-          <w:color w:val="3C4C6C"/>
+      <w:r>
+        <w:rPr>
+          <w:rFonts w:ascii="Segoe UI" w:hAnsi="Segoe UI" w:cs="Segoe UI"/>
+          <w:color w:val="111111"/>
           <w:sz w:val="21"/>
           <w:szCs w:val="21"/>
         </w:rPr>
-        <w:t>View Objects</w:t>
-      </w:r>
-    </w:p>
-    <w:p>
-      <w:pPr>
-        <w:pStyle w:val="NormalWeb"/>
-        <w:spacing w:after="200"/>
-        <w:rPr>
-          <w:rFonts w:ascii="Lucida Sans Unicode" w:hAnsi="Lucida Sans Unicode" w:cs="Lucida Sans Unicode"/>
-          <w:szCs w:val="20"/>
-        </w:rPr>
-      </w:pPr>
-      <w:r>
-        <w:rPr>
-          <w:rFonts w:ascii="Lucida Sans Unicode" w:hAnsi="Lucida Sans Unicode" w:cs="Lucida Sans Unicode"/>
-          <w:szCs w:val="20"/>
-        </w:rPr>
-        <w:t>A view object is an object in an application that users can see. A view object knows how to draw itself and can respond to user actions. A major purpose of view objects is to display data from the application’s model objects and to enable the editing of that data. Despite this, view objects are typically decoupled from model objects in an MVC application.</w:t>
-      </w:r>
-    </w:p>
-    <w:p>
-      <w:pPr>
-        <w:pStyle w:val="NormalWeb"/>
-        <w:spacing w:after="200"/>
-        <w:rPr>
-          <w:rFonts w:ascii="Lucida Sans Unicode" w:hAnsi="Lucida Sans Unicode" w:cs="Lucida Sans Unicode"/>
-          <w:szCs w:val="20"/>
-        </w:rPr>
-      </w:pPr>
-      <w:r>
-        <w:rPr>
-          <w:rFonts w:ascii="Lucida Sans Unicode" w:hAnsi="Lucida Sans Unicode" w:cs="Lucida Sans Unicode"/>
-          <w:szCs w:val="20"/>
-        </w:rPr>
-        <w:t xml:space="preserve">Because you typically reuse and reconfigure them, view objects provide consistency between applications. Both the </w:t>
-      </w:r>
-      <w:proofErr w:type="spellStart"/>
-      <w:r>
-        <w:rPr>
-          <w:rFonts w:ascii="Lucida Sans Unicode" w:hAnsi="Lucida Sans Unicode" w:cs="Lucida Sans Unicode"/>
-          <w:szCs w:val="20"/>
-        </w:rPr>
-        <w:t>UIKit</w:t>
-      </w:r>
-      <w:proofErr w:type="spellEnd"/>
-      <w:r>
-        <w:rPr>
-          <w:rFonts w:ascii="Lucida Sans Unicode" w:hAnsi="Lucida Sans Unicode" w:cs="Lucida Sans Unicode"/>
-          <w:szCs w:val="20"/>
-        </w:rPr>
-        <w:t xml:space="preserve"> and </w:t>
-      </w:r>
-      <w:proofErr w:type="spellStart"/>
-      <w:r>
-        <w:rPr>
-          <w:rFonts w:ascii="Lucida Sans Unicode" w:hAnsi="Lucida Sans Unicode" w:cs="Lucida Sans Unicode"/>
-          <w:szCs w:val="20"/>
-        </w:rPr>
-        <w:t>AppKit</w:t>
-      </w:r>
-      <w:proofErr w:type="spellEnd"/>
-      <w:r>
-        <w:rPr>
-          <w:rFonts w:ascii="Lucida Sans Unicode" w:hAnsi="Lucida Sans Unicode" w:cs="Lucida Sans Unicode"/>
-          <w:szCs w:val="20"/>
-        </w:rPr>
-        <w:t xml:space="preserve"> frameworks provide collections of view classes, and Interface Builder offers dozens of view objects in its Library.</w:t>
-      </w:r>
-    </w:p>
-    <w:p>
-      <w:pPr>
-        <w:pStyle w:val="NormalWeb"/>
-        <w:spacing w:after="200"/>
-        <w:rPr>
-          <w:rFonts w:ascii="Lucida Sans Unicode" w:hAnsi="Lucida Sans Unicode" w:cs="Lucida Sans Unicode"/>
-          <w:szCs w:val="20"/>
-        </w:rPr>
-      </w:pPr>
-      <w:r>
-        <w:rPr>
-          <w:rStyle w:val="Strong"/>
-          <w:rFonts w:ascii="Lucida Sans Unicode" w:hAnsi="Lucida Sans Unicode" w:cs="Lucida Sans Unicode"/>
-          <w:szCs w:val="20"/>
-        </w:rPr>
-        <w:t>Communication</w:t>
-      </w:r>
-      <w:r>
-        <w:rPr>
-          <w:rFonts w:ascii="Lucida Sans Unicode" w:hAnsi="Lucida Sans Unicode" w:cs="Lucida Sans Unicode"/>
-          <w:szCs w:val="20"/>
-        </w:rPr>
-        <w:t>: View objects learn about changes in model data through the application’s controller objects and communicate user-initiated changes—for example, text entered in a text field—through controller objects to an application’s model objects.</w:t>
-      </w:r>
-    </w:p>
-    <w:p>
-      <w:pPr>
-        <w:pStyle w:val="Heading2"/>
-        <w:spacing w:before="420"/>
-        <w:rPr>
-          <w:rFonts w:ascii="Times New Roman" w:hAnsi="Times New Roman"/>
-          <w:color w:val="3C4C6C"/>
+        <w:t>Though MVC comes in different flavors, control flow generally works as follows:</w:t>
+      </w:r>
+    </w:p>
+    <w:p>
+      <w:pPr>
+        <w:numPr>
+          <w:ilvl w:val="0"/>
+          <w:numId w:val="8"/>
+        </w:numPr>
+        <w:shd w:val="clear" w:color="auto" w:fill="FFFFFF"/>
+        <w:tabs>
+          <w:tab w:val="clear" w:pos="720"/>
+          <w:tab w:val="num" w:pos="1080"/>
+        </w:tabs>
+        <w:ind w:left="360"/>
+        <w:rPr>
+          <w:rFonts w:ascii="Segoe UI" w:hAnsi="Segoe UI" w:cs="Segoe UI"/>
+          <w:color w:val="111111"/>
           <w:sz w:val="21"/>
           <w:szCs w:val="21"/>
         </w:rPr>
       </w:pPr>
-      <w:bookmarkStart w:id="1" w:name="//apple_ref/doc/uid/TP40008195-CH32-SW4"/>
-      <w:bookmarkEnd w:id="1"/>
-      <w:r>
-        <w:rPr>
-          <w:color w:val="3C4C6C"/>
+      <w:r>
+        <w:rPr>
+          <w:rFonts w:ascii="Segoe UI" w:hAnsi="Segoe UI" w:cs="Segoe UI"/>
+          <w:color w:val="111111"/>
           <w:sz w:val="21"/>
           <w:szCs w:val="21"/>
         </w:rPr>
-        <w:t>Controller Objects</w:t>
-      </w:r>
-    </w:p>
-    <w:p>
-      <w:pPr>
-        <w:pStyle w:val="NormalWeb"/>
-        <w:spacing w:after="200"/>
-        <w:rPr>
-          <w:rFonts w:ascii="Lucida Sans Unicode" w:hAnsi="Lucida Sans Unicode" w:cs="Lucida Sans Unicode"/>
-          <w:szCs w:val="20"/>
-        </w:rPr>
-      </w:pPr>
-      <w:r>
-        <w:rPr>
-          <w:rFonts w:ascii="Lucida Sans Unicode" w:hAnsi="Lucida Sans Unicode" w:cs="Lucida Sans Unicode"/>
-          <w:szCs w:val="20"/>
-        </w:rPr>
-        <w:t>A controller object acts as an intermediary between one or more of an application’s view objects and one or more of its model objects. Controller objects are thus a conduit through which view objects learn about changes in model objects and vice versa. Controller objects can also perform setup and coordinating tasks for an application and manage the life cycles of other objects.</w:t>
-      </w:r>
-    </w:p>
-    <w:p>
-      <w:pPr>
-        <w:pStyle w:val="NormalWeb"/>
-        <w:spacing w:after="200"/>
-        <w:rPr>
-          <w:rFonts w:ascii="Lucida Sans Unicode" w:hAnsi="Lucida Sans Unicode" w:cs="Lucida Sans Unicode"/>
-          <w:szCs w:val="20"/>
-        </w:rPr>
-      </w:pPr>
-      <w:r>
-        <w:rPr>
-          <w:rStyle w:val="Strong"/>
-          <w:rFonts w:ascii="Lucida Sans Unicode" w:hAnsi="Lucida Sans Unicode" w:cs="Lucida Sans Unicode"/>
-          <w:szCs w:val="20"/>
-        </w:rPr>
-        <w:t>Communication</w:t>
-      </w:r>
-      <w:r>
-        <w:rPr>
-          <w:rFonts w:ascii="Lucida Sans Unicode" w:hAnsi="Lucida Sans Unicode" w:cs="Lucida Sans Unicode"/>
-          <w:szCs w:val="20"/>
-        </w:rPr>
-        <w:t>: A controller object interprets user actions made in view objects and communicates new or changed data to the model layer. When model objects change, a controller object communicates that new model data to the view objects so that they can display it.</w:t>
-      </w:r>
-    </w:p>
-    <w:p>
-      <w:pPr>
-        <w:pStyle w:val="Heading2"/>
-        <w:rPr>
-          <w:lang w:val="en-AU"/>
-        </w:rPr>
-      </w:pPr>
-      <w:r>
-        <w:rPr>
-          <w:lang w:val="en-AU"/>
-        </w:rPr>
-        <w:t>MVC Frameworks</w:t>
-      </w:r>
-    </w:p>
-    <w:p>
-      <w:pPr>
-        <w:pStyle w:val="Heading3"/>
-        <w:rPr>
-          <w:lang w:val="en-AU"/>
-        </w:rPr>
-      </w:pPr>
-      <w:r>
-        <w:rPr>
-          <w:lang w:val="en-AU"/>
-        </w:rPr>
-        <w:t>MVC and Flask</w:t>
-      </w:r>
-    </w:p>
-    <w:p>
-      <w:pPr>
-        <w:pStyle w:val="qtextpara"/>
-        <w:spacing w:before="0" w:beforeAutospacing="0" w:after="240" w:afterAutospacing="0"/>
-        <w:rPr>
-          <w:rFonts w:ascii="Georgia" w:hAnsi="Georgia"/>
-          <w:color w:val="333333"/>
-          <w:sz w:val="23"/>
-          <w:szCs w:val="23"/>
-        </w:rPr>
-      </w:pPr>
-      <w:r>
-        <w:rPr>
-          <w:rFonts w:ascii="Georgia" w:hAnsi="Georgia"/>
-          <w:color w:val="333333"/>
-          <w:sz w:val="23"/>
-          <w:szCs w:val="23"/>
-        </w:rPr>
-        <w:t>A structure as simple as this would suffice:</w:t>
-      </w:r>
-    </w:p>
-    <w:p>
-      <w:pPr>
-        <w:pStyle w:val="HTMLPreformatted"/>
+        <w:t>The user interacts with the user interface in some way (e.g. presses a button).</w:t>
+      </w:r>
+    </w:p>
+    <w:p>
+      <w:pPr>
         <w:numPr>
           <w:ilvl w:val="0"/>
-          <w:numId w:val="10"/>
+          <w:numId w:val="8"/>
         </w:numPr>
-        <w:shd w:val="clear" w:color="auto" w:fill="F4F4F4"/>
+        <w:shd w:val="clear" w:color="auto" w:fill="FFFFFF"/>
         <w:tabs>
           <w:tab w:val="clear" w:pos="720"/>
+          <w:tab w:val="num" w:pos="1080"/>
         </w:tabs>
-        <w:ind w:left="0"/>
-        <w:rPr>
-          <w:color w:val="999999"/>
-        </w:rPr>
-      </w:pPr>
-      <w:proofErr w:type="spellStart"/>
-      <w:r>
-        <w:rPr>
-          <w:rStyle w:val="typ"/>
-          <w:color w:val="902000"/>
-        </w:rPr>
-        <w:t>Flaskapp</w:t>
-      </w:r>
-      <w:proofErr w:type="spellEnd"/>
-      <w:r>
-        <w:rPr>
-          <w:rStyle w:val="pun"/>
-          <w:color w:val="666600"/>
-        </w:rPr>
-        <w:t>/</w:t>
-      </w:r>
-    </w:p>
-    <w:p>
-      <w:pPr>
-        <w:pStyle w:val="HTMLPreformatted"/>
+        <w:ind w:left="360"/>
+        <w:rPr>
+          <w:rFonts w:ascii="Segoe UI" w:hAnsi="Segoe UI" w:cs="Segoe UI"/>
+          <w:color w:val="111111"/>
+          <w:sz w:val="21"/>
+          <w:szCs w:val="21"/>
+        </w:rPr>
+      </w:pPr>
+      <w:r>
+        <w:rPr>
+          <w:rFonts w:ascii="Segoe UI" w:hAnsi="Segoe UI" w:cs="Segoe UI"/>
+          <w:color w:val="111111"/>
+          <w:sz w:val="21"/>
+          <w:szCs w:val="21"/>
+        </w:rPr>
+        <w:t>A controller handles the input event from the user interface, often via a registered handler or callback.</w:t>
+      </w:r>
+    </w:p>
+    <w:p>
+      <w:pPr>
         <w:numPr>
           <w:ilvl w:val="0"/>
-          <w:numId w:val="10"/>
+          <w:numId w:val="8"/>
         </w:numPr>
-        <w:shd w:val="clear" w:color="auto" w:fill="F4F4F4"/>
+        <w:shd w:val="clear" w:color="auto" w:fill="FFFFFF"/>
         <w:tabs>
           <w:tab w:val="clear" w:pos="720"/>
+          <w:tab w:val="num" w:pos="1080"/>
         </w:tabs>
-        <w:ind w:left="0"/>
-        <w:rPr>
-          <w:color w:val="999999"/>
-        </w:rPr>
-      </w:pPr>
-      <w:r>
-        <w:rPr>
-          <w:rStyle w:val="pln"/>
-          <w:color w:val="666666"/>
-        </w:rPr>
-        <w:t xml:space="preserve">    </w:t>
-      </w:r>
-      <w:r>
-        <w:rPr>
-          <w:rStyle w:val="pun"/>
-          <w:color w:val="666600"/>
-        </w:rPr>
-        <w:t>-</w:t>
-      </w:r>
-      <w:r>
-        <w:rPr>
-          <w:rStyle w:val="pln"/>
-          <w:color w:val="666666"/>
-        </w:rPr>
-        <w:t xml:space="preserve"> app</w:t>
-      </w:r>
-      <w:r>
-        <w:rPr>
-          <w:rStyle w:val="pun"/>
-          <w:color w:val="666600"/>
-        </w:rPr>
-        <w:t>.</w:t>
-      </w:r>
-      <w:r>
-        <w:rPr>
-          <w:rStyle w:val="pln"/>
-          <w:color w:val="666666"/>
-        </w:rPr>
-        <w:t xml:space="preserve">py </w:t>
-      </w:r>
-      <w:r>
-        <w:rPr>
-          <w:rStyle w:val="pun"/>
-          <w:color w:val="666600"/>
-        </w:rPr>
-        <w:t>(</w:t>
-      </w:r>
-      <w:r>
-        <w:rPr>
-          <w:rStyle w:val="pln"/>
-          <w:color w:val="666666"/>
-        </w:rPr>
-        <w:t>controllers</w:t>
-      </w:r>
-      <w:r>
-        <w:rPr>
-          <w:rStyle w:val="pun"/>
-          <w:color w:val="666600"/>
-        </w:rPr>
-        <w:t>)</w:t>
-      </w:r>
-    </w:p>
-    <w:p>
-      <w:pPr>
-        <w:pStyle w:val="HTMLPreformatted"/>
+        <w:ind w:left="360"/>
+        <w:rPr>
+          <w:rFonts w:ascii="Segoe UI" w:hAnsi="Segoe UI" w:cs="Segoe UI"/>
+          <w:color w:val="111111"/>
+          <w:sz w:val="21"/>
+          <w:szCs w:val="21"/>
+        </w:rPr>
+      </w:pPr>
+      <w:r>
+        <w:rPr>
+          <w:rFonts w:ascii="Segoe UI" w:hAnsi="Segoe UI" w:cs="Segoe UI"/>
+          <w:color w:val="111111"/>
+          <w:sz w:val="21"/>
+          <w:szCs w:val="21"/>
+        </w:rPr>
+        <w:t>The controller notifies the model of the user action, possibly resulting in a change in the model's state. (e.g. controller updates user's shopping cart).</w:t>
+      </w:r>
+    </w:p>
+    <w:p>
+      <w:pPr>
         <w:numPr>
           <w:ilvl w:val="0"/>
-          <w:numId w:val="10"/>
+          <w:numId w:val="8"/>
         </w:numPr>
-        <w:shd w:val="clear" w:color="auto" w:fill="F4F4F4"/>
+        <w:shd w:val="clear" w:color="auto" w:fill="FFFFFF"/>
         <w:tabs>
           <w:tab w:val="clear" w:pos="720"/>
+          <w:tab w:val="num" w:pos="1080"/>
         </w:tabs>
-        <w:ind w:left="0"/>
-        <w:rPr>
-          <w:color w:val="999999"/>
-        </w:rPr>
-      </w:pPr>
-      <w:r>
-        <w:rPr>
-          <w:rStyle w:val="pln"/>
-          <w:color w:val="666666"/>
-        </w:rPr>
-        <w:t xml:space="preserve">    </w:t>
-      </w:r>
-      <w:r>
-        <w:rPr>
-          <w:rStyle w:val="pun"/>
-          <w:color w:val="666600"/>
-        </w:rPr>
-        <w:t>-</w:t>
-      </w:r>
-      <w:r>
-        <w:rPr>
-          <w:rStyle w:val="pln"/>
-          <w:color w:val="666666"/>
-        </w:rPr>
-        <w:t xml:space="preserve"> templates</w:t>
-      </w:r>
-      <w:r>
-        <w:rPr>
-          <w:rStyle w:val="pun"/>
-          <w:color w:val="666600"/>
-        </w:rPr>
-        <w:t>/</w:t>
-      </w:r>
-      <w:r>
-        <w:rPr>
-          <w:rStyle w:val="pln"/>
-          <w:color w:val="666666"/>
-        </w:rPr>
-        <w:t xml:space="preserve"> </w:t>
-      </w:r>
-      <w:r>
-        <w:rPr>
-          <w:rStyle w:val="pun"/>
-          <w:color w:val="666600"/>
-        </w:rPr>
-        <w:t>(</w:t>
-      </w:r>
-      <w:r>
-        <w:rPr>
-          <w:rStyle w:val="pln"/>
-          <w:color w:val="666666"/>
-        </w:rPr>
-        <w:t>views</w:t>
-      </w:r>
-      <w:r>
-        <w:rPr>
-          <w:rStyle w:val="pun"/>
-          <w:color w:val="666600"/>
-        </w:rPr>
-        <w:t>)</w:t>
-      </w:r>
-    </w:p>
-    <w:p>
-      <w:pPr>
-        <w:pStyle w:val="HTMLPreformatted"/>
+        <w:ind w:left="360"/>
+        <w:rPr>
+          <w:rFonts w:ascii="Segoe UI" w:hAnsi="Segoe UI" w:cs="Segoe UI"/>
+          <w:color w:val="111111"/>
+          <w:sz w:val="21"/>
+          <w:szCs w:val="21"/>
+        </w:rPr>
+      </w:pPr>
+      <w:r>
+        <w:rPr>
+          <w:rFonts w:ascii="Segoe UI" w:hAnsi="Segoe UI" w:cs="Segoe UI"/>
+          <w:color w:val="111111"/>
+          <w:sz w:val="21"/>
+          <w:szCs w:val="21"/>
+        </w:rPr>
+        <w:t>A view uses the model (indirectly) to generate an appropriate user interface (e.g. the view produces a screen listing the shopping cart contents). The view gets its own data from the model. The model has no direct knowledge of the view.</w:t>
+      </w:r>
+    </w:p>
+    <w:p>
+      <w:pPr>
         <w:numPr>
           <w:ilvl w:val="0"/>
-          <w:numId w:val="10"/>
+          <w:numId w:val="8"/>
         </w:numPr>
-        <w:shd w:val="clear" w:color="auto" w:fill="F4F4F4"/>
+        <w:shd w:val="clear" w:color="auto" w:fill="FFFFFF"/>
         <w:tabs>
           <w:tab w:val="clear" w:pos="720"/>
+          <w:tab w:val="num" w:pos="1080"/>
         </w:tabs>
-        <w:ind w:left="0"/>
-        <w:rPr>
-          <w:color w:val="999999"/>
-        </w:rPr>
-      </w:pPr>
-      <w:r>
-        <w:rPr>
-          <w:rStyle w:val="pln"/>
-          <w:color w:val="666666"/>
-        </w:rPr>
-        <w:t xml:space="preserve">        </w:t>
-      </w:r>
-      <w:r>
-        <w:rPr>
-          <w:rStyle w:val="pun"/>
-          <w:color w:val="666600"/>
-        </w:rPr>
-        <w:t>-</w:t>
-      </w:r>
-      <w:r>
-        <w:rPr>
-          <w:rStyle w:val="pln"/>
-          <w:color w:val="666666"/>
-        </w:rPr>
-        <w:t xml:space="preserve"> </w:t>
-      </w:r>
-      <w:r>
-        <w:rPr>
-          <w:rStyle w:val="kwd"/>
-          <w:b/>
-          <w:bCs/>
-          <w:color w:val="007020"/>
-        </w:rPr>
-        <w:t>base</w:t>
-      </w:r>
-      <w:r>
-        <w:rPr>
-          <w:rStyle w:val="pun"/>
-          <w:color w:val="666600"/>
-        </w:rPr>
-        <w:t>.</w:t>
-      </w:r>
-      <w:r>
-        <w:rPr>
-          <w:rStyle w:val="pln"/>
-          <w:color w:val="666666"/>
-        </w:rPr>
-        <w:t xml:space="preserve">html </w:t>
-      </w:r>
-      <w:r>
-        <w:rPr>
-          <w:rStyle w:val="pun"/>
-          <w:color w:val="666600"/>
-        </w:rPr>
-        <w:t>(</w:t>
-      </w:r>
-      <w:r>
-        <w:rPr>
-          <w:rStyle w:val="pln"/>
-          <w:color w:val="666666"/>
-        </w:rPr>
-        <w:t>minimum view</w:t>
-      </w:r>
-      <w:r>
-        <w:rPr>
-          <w:rStyle w:val="pun"/>
-          <w:color w:val="666600"/>
-        </w:rPr>
-        <w:t>)</w:t>
-      </w:r>
-    </w:p>
-    <w:p>
-      <w:pPr>
-        <w:pStyle w:val="HTMLPreformatted"/>
+        <w:ind w:left="360"/>
+        <w:rPr>
+          <w:rFonts w:ascii="Segoe UI" w:hAnsi="Segoe UI" w:cs="Segoe UI"/>
+          <w:color w:val="111111"/>
+          <w:sz w:val="21"/>
+          <w:szCs w:val="21"/>
+        </w:rPr>
+      </w:pPr>
+      <w:r>
+        <w:rPr>
+          <w:rFonts w:ascii="Segoe UI" w:hAnsi="Segoe UI" w:cs="Segoe UI"/>
+          <w:color w:val="111111"/>
+          <w:sz w:val="21"/>
+          <w:szCs w:val="21"/>
+        </w:rPr>
+        <w:t>The user interface waits for further user interactions, which begins the cycle anew.</w:t>
+      </w:r>
+    </w:p>
+    <w:p>
+      <w:pPr>
+        <w:pStyle w:val="NormalWeb"/>
+        <w:shd w:val="clear" w:color="auto" w:fill="FFFFFF"/>
+        <w:ind w:left="360"/>
+        <w:rPr>
+          <w:rFonts w:ascii="Segoe UI" w:hAnsi="Segoe UI" w:cs="Segoe UI"/>
+          <w:color w:val="111111"/>
+          <w:sz w:val="21"/>
+          <w:szCs w:val="21"/>
+        </w:rPr>
+      </w:pPr>
+      <w:r>
+        <w:rPr>
+          <w:rFonts w:ascii="Segoe UI" w:hAnsi="Segoe UI" w:cs="Segoe UI"/>
+          <w:color w:val="111111"/>
+          <w:sz w:val="21"/>
+          <w:szCs w:val="21"/>
+        </w:rPr>
+        <w:t>By decoupling models and views, MVC helps to reduce the complexity in architectural design, and to increase flexibility and reuse.</w:t>
+      </w:r>
+    </w:p>
+    <w:p>
+      <w:pPr>
+        <w:spacing w:before="100" w:beforeAutospacing="1" w:after="100" w:afterAutospacing="1"/>
+        <w:rPr>
+          <w:lang w:eastAsia="en-AU"/>
+        </w:rPr>
+      </w:pPr>
+      <w:r>
+        <w:rPr>
+          <w:lang w:eastAsia="en-AU"/>
+        </w:rPr>
+        <w:t>How to know where to split the View from the Controller from the Model:</w:t>
+      </w:r>
+    </w:p>
+    <w:p>
+      <w:pPr>
+        <w:pStyle w:val="Body"/>
         <w:numPr>
           <w:ilvl w:val="0"/>
-          <w:numId w:val="10"/>
+          <w:numId w:val="9"/>
         </w:numPr>
-        <w:shd w:val="clear" w:color="auto" w:fill="F4F4F4"/>
-        <w:tabs>
-          <w:tab w:val="clear" w:pos="720"/>
-        </w:tabs>
-        <w:ind w:left="0"/>
-        <w:rPr>
-          <w:color w:val="999999"/>
-        </w:rPr>
-      </w:pPr>
-      <w:r>
-        <w:rPr>
-          <w:rStyle w:val="pln"/>
-          <w:color w:val="666666"/>
-        </w:rPr>
-        <w:t xml:space="preserve">    </w:t>
-      </w:r>
-      <w:r>
-        <w:rPr>
-          <w:rStyle w:val="pun"/>
-          <w:color w:val="666600"/>
-        </w:rPr>
-        <w:t>-</w:t>
-      </w:r>
-      <w:r>
-        <w:rPr>
-          <w:rStyle w:val="pln"/>
-          <w:color w:val="666666"/>
-        </w:rPr>
-        <w:t xml:space="preserve"> modules</w:t>
-      </w:r>
-      <w:r>
-        <w:rPr>
-          <w:rStyle w:val="pun"/>
-          <w:color w:val="666600"/>
-        </w:rPr>
-        <w:t>.</w:t>
-      </w:r>
-      <w:r>
-        <w:rPr>
-          <w:rStyle w:val="pln"/>
-          <w:color w:val="666666"/>
-        </w:rPr>
-        <w:t xml:space="preserve">py </w:t>
-      </w:r>
-      <w:r>
-        <w:rPr>
-          <w:rStyle w:val="pun"/>
-          <w:color w:val="666600"/>
-        </w:rPr>
-        <w:t>(</w:t>
-      </w:r>
-      <w:r>
-        <w:rPr>
-          <w:rStyle w:val="kwd"/>
-          <w:b/>
-          <w:bCs/>
-          <w:color w:val="007020"/>
-        </w:rPr>
-        <w:t>module</w:t>
-      </w:r>
-      <w:r>
-        <w:rPr>
-          <w:rStyle w:val="pun"/>
-          <w:color w:val="666600"/>
-        </w:rPr>
-        <w:t>/</w:t>
-      </w:r>
-      <w:proofErr w:type="spellStart"/>
-      <w:r>
-        <w:rPr>
-          <w:rStyle w:val="pln"/>
-          <w:color w:val="666666"/>
-        </w:rPr>
-        <w:t>db</w:t>
-      </w:r>
-      <w:proofErr w:type="spellEnd"/>
-      <w:r>
-        <w:rPr>
-          <w:rStyle w:val="pln"/>
-          <w:color w:val="666666"/>
-        </w:rPr>
-        <w:t xml:space="preserve"> handling</w:t>
-      </w:r>
-      <w:r>
-        <w:rPr>
-          <w:rStyle w:val="pun"/>
-          <w:color w:val="666600"/>
-        </w:rPr>
-        <w:t>)</w:t>
-      </w:r>
-      <w:r>
-        <w:rPr>
-          <w:rStyle w:val="pln"/>
-          <w:color w:val="666666"/>
-        </w:rPr>
-        <w:t xml:space="preserve"> </w:t>
-      </w:r>
-    </w:p>
-    <w:p>
-      <w:pPr>
-        <w:pStyle w:val="HTMLPreformatted"/>
+        <w:rPr>
+          <w:lang w:eastAsia="en-AU"/>
+        </w:rPr>
+      </w:pPr>
+      <w:r>
+        <w:rPr>
+          <w:lang w:eastAsia="en-AU"/>
+        </w:rPr>
+        <w:t xml:space="preserve">The Model </w:t>
+      </w:r>
+      <w:r>
+        <w:rPr>
+          <w:lang w:val="en-AU" w:eastAsia="en-AU"/>
+        </w:rPr>
+        <w:t>should contain only business model and should not call any function in the Controller or View. You should be able to write unit tests that test all the model without using the Controller or View.</w:t>
+      </w:r>
+    </w:p>
+    <w:p>
+      <w:pPr>
+        <w:pStyle w:val="Body"/>
         <w:numPr>
           <w:ilvl w:val="0"/>
-          <w:numId w:val="10"/>
+          <w:numId w:val="9"/>
         </w:numPr>
-        <w:shd w:val="clear" w:color="auto" w:fill="F4F4F4"/>
-        <w:tabs>
-          <w:tab w:val="clear" w:pos="720"/>
-        </w:tabs>
-        <w:ind w:left="0"/>
-        <w:rPr>
-          <w:color w:val="999999"/>
-        </w:rPr>
-      </w:pPr>
-      <w:r>
-        <w:rPr>
-          <w:rStyle w:val="pln"/>
-          <w:color w:val="666666"/>
-        </w:rPr>
-        <w:t xml:space="preserve">    </w:t>
-      </w:r>
-      <w:r>
-        <w:rPr>
-          <w:rStyle w:val="pun"/>
-          <w:color w:val="666600"/>
-        </w:rPr>
-        <w:t>-</w:t>
-      </w:r>
-      <w:r>
-        <w:rPr>
-          <w:rStyle w:val="pln"/>
-          <w:color w:val="666666"/>
-        </w:rPr>
-        <w:t xml:space="preserve"> </w:t>
-      </w:r>
-      <w:r>
-        <w:rPr>
-          <w:rStyle w:val="kwd"/>
-          <w:b/>
-          <w:bCs/>
-          <w:color w:val="007020"/>
-        </w:rPr>
-        <w:t>static</w:t>
-      </w:r>
-      <w:r>
-        <w:rPr>
-          <w:rStyle w:val="pun"/>
-          <w:color w:val="666600"/>
-        </w:rPr>
-        <w:t>/</w:t>
-      </w:r>
-    </w:p>
-    <w:p>
-      <w:pPr>
-        <w:pStyle w:val="HTMLPreformatted"/>
+        <w:rPr>
+          <w:lang w:eastAsia="en-AU"/>
+        </w:rPr>
+      </w:pPr>
+      <w:r>
+        <w:rPr>
+          <w:lang w:val="en-AU" w:eastAsia="en-AU"/>
+        </w:rPr>
+        <w:t xml:space="preserve">The View is the user interface. It should include everything the user sees. </w:t>
+      </w:r>
+    </w:p>
+    <w:p>
+      <w:pPr>
+        <w:pStyle w:val="Body"/>
         <w:numPr>
           <w:ilvl w:val="0"/>
-          <w:numId w:val="10"/>
+          <w:numId w:val="9"/>
         </w:numPr>
-        <w:shd w:val="clear" w:color="auto" w:fill="F4F4F4"/>
-        <w:tabs>
-          <w:tab w:val="clear" w:pos="720"/>
-        </w:tabs>
-        <w:ind w:left="0"/>
-        <w:rPr>
-          <w:color w:val="999999"/>
-        </w:rPr>
-      </w:pPr>
-      <w:r>
-        <w:rPr>
-          <w:rStyle w:val="pln"/>
-          <w:color w:val="666666"/>
-        </w:rPr>
-        <w:t xml:space="preserve">        </w:t>
-      </w:r>
-      <w:r>
-        <w:rPr>
-          <w:rStyle w:val="pun"/>
-          <w:color w:val="666600"/>
-        </w:rPr>
-        <w:t>-</w:t>
-      </w:r>
-      <w:r>
-        <w:rPr>
-          <w:rStyle w:val="pln"/>
-          <w:color w:val="666666"/>
-        </w:rPr>
-        <w:t xml:space="preserve"> </w:t>
-      </w:r>
-      <w:r>
-        <w:rPr>
-          <w:rStyle w:val="kwd"/>
-          <w:b/>
-          <w:bCs/>
-          <w:color w:val="007020"/>
-        </w:rPr>
-        <w:t>base</w:t>
-      </w:r>
-      <w:r>
-        <w:rPr>
-          <w:rStyle w:val="pun"/>
-          <w:color w:val="666600"/>
-        </w:rPr>
-        <w:t>.</w:t>
-      </w:r>
-      <w:r>
-        <w:rPr>
-          <w:rStyle w:val="pln"/>
-          <w:color w:val="666666"/>
-        </w:rPr>
-        <w:t xml:space="preserve">css </w:t>
-      </w:r>
-    </w:p>
-    <w:p>
-      <w:pPr>
-        <w:pStyle w:val="HTMLPreformatted"/>
-        <w:numPr>
-          <w:ilvl w:val="0"/>
-          <w:numId w:val="10"/>
-        </w:numPr>
-        <w:shd w:val="clear" w:color="auto" w:fill="F4F4F4"/>
-        <w:tabs>
-          <w:tab w:val="clear" w:pos="720"/>
-        </w:tabs>
-        <w:ind w:left="0"/>
-        <w:rPr>
-          <w:color w:val="999999"/>
-        </w:rPr>
-      </w:pPr>
-      <w:r>
-        <w:rPr>
-          <w:rStyle w:val="pln"/>
-          <w:color w:val="666666"/>
-        </w:rPr>
-        <w:t xml:space="preserve">        </w:t>
-      </w:r>
-      <w:r>
-        <w:rPr>
-          <w:rStyle w:val="pun"/>
-          <w:color w:val="666600"/>
-        </w:rPr>
-        <w:t>-</w:t>
-      </w:r>
-      <w:r>
-        <w:rPr>
-          <w:rStyle w:val="pln"/>
-          <w:color w:val="666666"/>
-        </w:rPr>
-        <w:t xml:space="preserve"> </w:t>
-      </w:r>
-      <w:r>
-        <w:rPr>
-          <w:rStyle w:val="kwd"/>
-          <w:b/>
-          <w:bCs/>
-          <w:color w:val="007020"/>
-        </w:rPr>
-        <w:t>base</w:t>
-      </w:r>
-      <w:r>
-        <w:rPr>
-          <w:rStyle w:val="pun"/>
-          <w:color w:val="666600"/>
-        </w:rPr>
-        <w:t>.</w:t>
-      </w:r>
-      <w:r>
-        <w:rPr>
-          <w:rStyle w:val="pln"/>
-          <w:color w:val="666666"/>
-        </w:rPr>
-        <w:t>js</w:t>
-      </w:r>
-    </w:p>
-    <w:p>
-      <w:pPr>
-        <w:pStyle w:val="qtextpara"/>
-        <w:spacing w:before="0" w:beforeAutospacing="0" w:after="0" w:afterAutospacing="0"/>
-        <w:rPr>
-          <w:rFonts w:ascii="Georgia" w:hAnsi="Georgia"/>
-          <w:color w:val="333333"/>
-          <w:sz w:val="23"/>
-          <w:szCs w:val="23"/>
-        </w:rPr>
-      </w:pPr>
-      <w:r>
-        <w:rPr>
-          <w:rFonts w:ascii="Georgia" w:hAnsi="Georgia"/>
-          <w:color w:val="333333"/>
-          <w:sz w:val="23"/>
-          <w:szCs w:val="23"/>
-        </w:rPr>
-        <w:t xml:space="preserve">Outside of something like this, you're really stretching what a microframework is great at, which is minimalism. If I needed an </w:t>
-      </w:r>
-      <w:proofErr w:type="spellStart"/>
-      <w:r>
-        <w:rPr>
-          <w:rFonts w:ascii="Georgia" w:hAnsi="Georgia"/>
-          <w:color w:val="333333"/>
-          <w:sz w:val="23"/>
-          <w:szCs w:val="23"/>
-        </w:rPr>
-        <w:t>mvc</w:t>
-      </w:r>
-      <w:proofErr w:type="spellEnd"/>
-      <w:r>
-        <w:rPr>
-          <w:rFonts w:ascii="Georgia" w:hAnsi="Georgia"/>
-          <w:color w:val="333333"/>
-          <w:sz w:val="23"/>
-          <w:szCs w:val="23"/>
-        </w:rPr>
-        <w:t xml:space="preserve">-like approach, I'd grab </w:t>
-      </w:r>
-      <w:proofErr w:type="spellStart"/>
-      <w:r>
-        <w:rPr>
-          <w:rFonts w:ascii="Georgia" w:hAnsi="Georgia"/>
-          <w:color w:val="333333"/>
-          <w:sz w:val="23"/>
-          <w:szCs w:val="23"/>
-        </w:rPr>
-        <w:t>django</w:t>
-      </w:r>
-      <w:proofErr w:type="spellEnd"/>
-      <w:r>
-        <w:rPr>
-          <w:rFonts w:ascii="Georgia" w:hAnsi="Georgia"/>
-          <w:color w:val="333333"/>
-          <w:sz w:val="23"/>
-          <w:szCs w:val="23"/>
-        </w:rPr>
-        <w:t xml:space="preserve"> or pylons. One of the best things about the larger web frameworks is how well tuned they are to building crud apps, and building them quickly.</w:t>
-      </w:r>
-    </w:p>
-    <w:p>
-      <w:pPr>
-        <w:pStyle w:val="Body"/>
-        <w:rPr>
-          <w:lang w:val="en-AU"/>
-        </w:rPr>
-      </w:pPr>
-    </w:p>
-    <w:p>
-      <w:pPr>
-        <w:pStyle w:val="NormalWeb"/>
-        <w:spacing w:after="200"/>
-        <w:rPr>
-          <w:rFonts w:ascii="Lucida Sans Unicode" w:hAnsi="Lucida Sans Unicode" w:cs="Lucida Sans Unicode"/>
-          <w:szCs w:val="20"/>
-        </w:rPr>
-      </w:pPr>
+        <w:rPr>
+          <w:lang w:eastAsia="en-AU"/>
+        </w:rPr>
+      </w:pPr>
+      <w:r>
+        <w:rPr>
+          <w:lang w:val="en-AU" w:eastAsia="en-AU"/>
+        </w:rPr>
+        <w:t>Controller is the part that communicate with both View and Model.</w:t>
+      </w:r>
     </w:p>
     <w:p>
       <w:pPr>
@@ -8875,462 +8055,17 @@
           <w:lang w:eastAsia="en-AU"/>
         </w:rPr>
       </w:pPr>
-    </w:p>
-    <w:p>
-      <w:pPr>
-        <w:pStyle w:val="Heading1"/>
-        <w:rPr>
-          <w:lang w:val="en-AU"/>
-        </w:rPr>
-      </w:pPr>
-      <w:r>
-        <w:rPr>
-          <w:lang w:val="en-AU"/>
+      <w:r>
+        <w:rPr>
+          <w:noProof/>
+          <w:lang w:bidi="ar-SA"/>
         </w:rPr>
         <w:lastRenderedPageBreak/>
-        <w:t>Design Principle</w:t>
-      </w:r>
-    </w:p>
-    <w:p>
-      <w:pPr>
-        <w:pStyle w:val="Heading2"/>
-        <w:rPr>
-          <w:lang w:val="en-AU"/>
-        </w:rPr>
-      </w:pPr>
-      <w:r>
-        <w:rPr>
-          <w:lang w:val="en-AU"/>
-        </w:rPr>
-        <w:t>Object Oriented Design</w:t>
-      </w:r>
-    </w:p>
-    <w:p>
-      <w:pPr>
-        <w:pStyle w:val="Body"/>
-        <w:rPr>
-          <w:lang w:val="en-AU"/>
-        </w:rPr>
-      </w:pPr>
-      <w:r>
-        <w:rPr>
-          <w:lang w:val="en-AU"/>
-        </w:rPr>
-        <w:t>The 4 Pillars of OOP: A Pie:</w:t>
-      </w:r>
-    </w:p>
-    <w:p>
-      <w:pPr>
-        <w:pStyle w:val="Body"/>
-        <w:widowControl w:val="0"/>
-        <w:numPr>
-          <w:ilvl w:val="0"/>
-          <w:numId w:val="52"/>
-        </w:numPr>
-        <w:spacing w:after="120"/>
-        <w:rPr>
-          <w:lang w:val="en-AU"/>
-        </w:rPr>
-      </w:pPr>
-      <w:r>
-        <w:rPr>
-          <w:b/>
-          <w:bCs/>
-          <w:highlight w:val="yellow"/>
-          <w:lang w:val="en-AU"/>
-        </w:rPr>
-        <w:t>A</w:t>
-      </w:r>
-      <w:r>
-        <w:rPr>
-          <w:b/>
-          <w:bCs/>
-          <w:lang w:val="en-AU"/>
-        </w:rPr>
-        <w:t>bstraction</w:t>
-      </w:r>
-      <w:r>
-        <w:rPr>
-          <w:lang w:val="en-AU"/>
-        </w:rPr>
-        <w:t xml:space="preserve"> -</w:t>
-      </w:r>
-      <w:r>
-        <w:t xml:space="preserve"> </w:t>
-      </w:r>
-      <w:r>
-        <w:rPr>
-          <w:b/>
-          <w:bCs/>
-        </w:rPr>
-        <w:t>We take out unnecessary details and only focus on aspects that are necessary to that context or system under consideration</w:t>
-      </w:r>
-      <w:r>
-        <w:t>. Example: a class Person might need height and weight if it’s a medical app but if it’s a university student, it won’t need them and will need ATAR score instead.</w:t>
-      </w:r>
-      <w:r>
-        <w:t xml:space="preserve"> </w:t>
-      </w:r>
-      <w:r>
-        <w:t>To perceive an entity in a system or context from a particular perspective.</w:t>
-      </w:r>
-    </w:p>
-    <w:p>
-      <w:pPr>
-        <w:pStyle w:val="Body"/>
-        <w:widowControl w:val="0"/>
-        <w:numPr>
-          <w:ilvl w:val="0"/>
-          <w:numId w:val="52"/>
-        </w:numPr>
-        <w:spacing w:after="120"/>
-        <w:rPr>
-          <w:b/>
-          <w:bCs/>
-          <w:lang w:val="en-AU"/>
-        </w:rPr>
-      </w:pPr>
-      <w:r>
-        <w:rPr>
-          <w:b/>
-          <w:bCs/>
-          <w:highlight w:val="yellow"/>
-          <w:lang w:val="en-AU"/>
-        </w:rPr>
-        <w:t>P</w:t>
-      </w:r>
-      <w:r>
-        <w:rPr>
-          <w:b/>
-          <w:bCs/>
-          <w:lang w:val="en-AU"/>
-        </w:rPr>
-        <w:t>olymorphism</w:t>
-      </w:r>
-      <w:r>
-        <w:rPr>
-          <w:b/>
-          <w:bCs/>
-          <w:lang w:val="en-AU"/>
-        </w:rPr>
-        <w:t xml:space="preserve"> - </w:t>
-      </w:r>
-      <w:r>
-        <w:rPr>
-          <w:b/>
-          <w:bCs/>
-        </w:rPr>
-        <w:t xml:space="preserve">the ability (in programming) to present the same interface for differing </w:t>
-      </w:r>
-      <w:r>
-        <w:rPr>
-          <w:b/>
-          <w:bCs/>
-        </w:rPr>
-        <w:t xml:space="preserve">object </w:t>
-      </w:r>
-      <w:r>
-        <w:rPr>
-          <w:b/>
-          <w:bCs/>
-        </w:rPr>
-        <w:t>types</w:t>
-      </w:r>
-      <w:r>
-        <w:rPr>
-          <w:b/>
-          <w:bCs/>
-        </w:rPr>
-        <w:t xml:space="preserve"> and to use them interchangeably</w:t>
-      </w:r>
-      <w:r>
-        <w:t xml:space="preserve">. </w:t>
-      </w:r>
-      <w:proofErr w:type="gramStart"/>
-      <w:r>
-        <w:t>So</w:t>
-      </w:r>
-      <w:proofErr w:type="gramEnd"/>
-      <w:r>
-        <w:t xml:space="preserve"> the ability to have a function that can take any object from a whole family of objects (e.g. Animals in Zoo) and run the same functionality on them (e.g. </w:t>
-      </w:r>
-      <w:proofErr w:type="spellStart"/>
-      <w:r>
-        <w:t>PrintName</w:t>
-      </w:r>
-      <w:proofErr w:type="spellEnd"/>
-      <w:r>
-        <w:t>)</w:t>
-      </w:r>
-      <w:r>
-        <w:t>.</w:t>
-      </w:r>
-      <w:r>
-        <w:t xml:space="preserve"> Built on </w:t>
-      </w:r>
-      <w:r>
-        <w:rPr>
-          <w:b/>
-          <w:bCs/>
-        </w:rPr>
-        <w:t>interfaces</w:t>
-      </w:r>
-      <w:r>
-        <w:t>.</w:t>
-      </w:r>
-      <w:r>
-        <w:br/>
-      </w:r>
-      <w:r>
-        <w:rPr>
-          <w:lang w:val="en-AU"/>
-        </w:rPr>
-        <w:t>When classes implement different functionality but share the same interface, you can call methods on the base cla</w:t>
-      </w:r>
-      <w:bookmarkStart w:id="2" w:name="_GoBack"/>
-      <w:bookmarkEnd w:id="2"/>
-      <w:r>
-        <w:rPr>
-          <w:lang w:val="en-AU"/>
-        </w:rPr>
-        <w:t>ss and during runtime, the correct derived class’s method will be called depending on the class of the actual object.</w:t>
-      </w:r>
-    </w:p>
-    <w:p>
-      <w:pPr>
-        <w:pStyle w:val="Body"/>
-        <w:widowControl w:val="0"/>
-        <w:numPr>
-          <w:ilvl w:val="0"/>
-          <w:numId w:val="52"/>
-        </w:numPr>
-        <w:spacing w:after="120"/>
-        <w:rPr>
-          <w:lang w:val="en-AU"/>
-        </w:rPr>
-      </w:pPr>
-      <w:r>
-        <w:rPr>
-          <w:b/>
-          <w:bCs/>
-          <w:highlight w:val="yellow"/>
-          <w:lang w:val="en-AU"/>
-        </w:rPr>
-        <w:t>I</w:t>
-      </w:r>
-      <w:r>
-        <w:rPr>
-          <w:b/>
-          <w:bCs/>
-          <w:lang w:val="en-AU"/>
-        </w:rPr>
-        <w:t>nheritance</w:t>
-      </w:r>
-      <w:r>
-        <w:rPr>
-          <w:lang w:val="en-AU"/>
-        </w:rPr>
-        <w:t xml:space="preserve"> – the ability to </w:t>
-      </w:r>
-      <w:r>
-        <w:rPr>
-          <w:b/>
-          <w:bCs/>
-          <w:lang w:val="en-AU"/>
-        </w:rPr>
-        <w:t>re-use the implementation of one class in another cl</w:t>
-      </w:r>
-      <w:r>
-        <w:rPr>
-          <w:b/>
-          <w:bCs/>
-          <w:lang w:val="en-AU"/>
-        </w:rPr>
-        <w:t>ass</w:t>
-      </w:r>
-      <w:r>
-        <w:rPr>
-          <w:lang w:val="en-AU"/>
-        </w:rPr>
-        <w:t xml:space="preserve">. For example: a Student is also a Person and a lot of the properties and functions of a Person will be re-used in the Student (e.g. Name, </w:t>
-      </w:r>
-      <w:proofErr w:type="spellStart"/>
-      <w:proofErr w:type="gramStart"/>
-      <w:r>
-        <w:rPr>
-          <w:lang w:val="en-AU"/>
-        </w:rPr>
-        <w:t>GetAge</w:t>
-      </w:r>
-      <w:proofErr w:type="spellEnd"/>
-      <w:r>
-        <w:rPr>
-          <w:lang w:val="en-AU"/>
-        </w:rPr>
-        <w:t>(</w:t>
-      </w:r>
-      <w:proofErr w:type="gramEnd"/>
-      <w:r>
-        <w:rPr>
-          <w:lang w:val="en-AU"/>
-        </w:rPr>
-        <w:t>) etc).</w:t>
-      </w:r>
-    </w:p>
-    <w:p>
-      <w:pPr>
-        <w:pStyle w:val="Body"/>
-        <w:widowControl w:val="0"/>
-        <w:numPr>
-          <w:ilvl w:val="0"/>
-          <w:numId w:val="52"/>
-        </w:numPr>
-        <w:spacing w:after="120"/>
-        <w:rPr>
-          <w:b/>
-          <w:bCs/>
-          <w:lang w:val="en-AU"/>
-        </w:rPr>
-      </w:pPr>
-      <w:r>
-        <w:rPr>
-          <w:b/>
-          <w:bCs/>
-          <w:highlight w:val="yellow"/>
-          <w:lang w:val="en-AU"/>
-        </w:rPr>
-        <w:t>E</w:t>
-      </w:r>
-      <w:r>
-        <w:rPr>
-          <w:b/>
-          <w:bCs/>
-          <w:lang w:val="en-AU"/>
-        </w:rPr>
-        <w:t>ncapsulation</w:t>
-      </w:r>
-      <w:r>
-        <w:rPr>
-          <w:lang w:val="en-AU"/>
-        </w:rPr>
-        <w:t xml:space="preserve"> – </w:t>
-      </w:r>
-      <w:r>
-        <w:rPr>
-          <w:b/>
-          <w:bCs/>
-          <w:lang w:val="en-AU"/>
-        </w:rPr>
-        <w:t xml:space="preserve">hiding the implementation details of classes and exposing only the </w:t>
-      </w:r>
-      <w:r>
-        <w:rPr>
-          <w:b/>
-          <w:bCs/>
-          <w:lang w:val="en-AU"/>
-        </w:rPr>
-        <w:t xml:space="preserve">public </w:t>
-      </w:r>
-      <w:r>
-        <w:rPr>
-          <w:b/>
-          <w:bCs/>
-          <w:lang w:val="en-AU"/>
-        </w:rPr>
-        <w:t>operation they support</w:t>
-      </w:r>
-      <w:r>
-        <w:rPr>
-          <w:lang w:val="en-AU"/>
-        </w:rPr>
-        <w:t xml:space="preserve">. For example: if I have a class of Products, I will not expose the internal data-structure I use to hold them (e.g. List, Array, </w:t>
-      </w:r>
-      <w:proofErr w:type="spellStart"/>
-      <w:r>
-        <w:rPr>
-          <w:lang w:val="en-AU"/>
-        </w:rPr>
-        <w:t>HashTable</w:t>
-      </w:r>
-      <w:proofErr w:type="spellEnd"/>
-      <w:r>
-        <w:rPr>
-          <w:lang w:val="en-AU"/>
-        </w:rPr>
-        <w:t xml:space="preserve">). Instead I’ll expose and iterator to iterate over the products, </w:t>
-      </w:r>
-      <w:proofErr w:type="spellStart"/>
-      <w:proofErr w:type="gramStart"/>
-      <w:r>
-        <w:rPr>
-          <w:lang w:val="en-AU"/>
-        </w:rPr>
-        <w:t>GetProduct</w:t>
-      </w:r>
-      <w:proofErr w:type="spellEnd"/>
-      <w:r>
-        <w:rPr>
-          <w:lang w:val="en-AU"/>
-        </w:rPr>
-        <w:t>(</w:t>
-      </w:r>
-      <w:proofErr w:type="gramEnd"/>
-      <w:r>
-        <w:rPr>
-          <w:lang w:val="en-AU"/>
-        </w:rPr>
-        <w:t>by name) etc. This way if I change the internal implementation, the user doesn’t need to know about it.</w:t>
-      </w:r>
-    </w:p>
-    <w:p>
-      <w:pPr>
-        <w:pStyle w:val="Heading2"/>
-        <w:rPr>
-          <w:lang w:val="en-AU"/>
-        </w:rPr>
-      </w:pPr>
-      <w:r>
-        <w:rPr>
-          <w:lang w:val="en-AU"/>
-        </w:rPr>
-        <w:t>SOLID</w:t>
-      </w:r>
-    </w:p>
-    <w:p>
-      <w:pPr>
-        <w:pStyle w:val="Heading3"/>
-      </w:pPr>
-      <w:r>
-        <w:rPr>
-          <w:highlight w:val="yellow"/>
-          <w:lang w:val="en-AU"/>
-        </w:rPr>
-        <w:t>S</w:t>
-      </w:r>
-      <w:r>
-        <w:rPr>
-          <w:lang w:val="en-AU"/>
-        </w:rPr>
-        <w:t>ingle Responsibility Principle</w:t>
-      </w:r>
-      <w:r>
-        <w:rPr>
-          <w:lang w:val="en-AU"/>
-        </w:rPr>
-        <w:br/>
-      </w:r>
-      <w:r>
-        <w:br/>
-      </w:r>
-      <w:r>
-        <w:rPr>
-          <w:noProof/>
-        </w:rPr>
         <w:drawing>
-          <wp:inline distT="0" distB="0" distL="0" distR="0" wp14:anchorId="0493872F" wp14:editId="5F36128B">
-            <wp:extent cx="3339725" cy="2512612"/>
-            <wp:effectExtent l="0" t="0" r="0" b="2540"/>
-            <wp:docPr id="8" name="Picture 8"/>
+          <wp:inline distT="0" distB="0" distL="0" distR="0" wp14:anchorId="574AC061" wp14:editId="1FC03874">
+            <wp:extent cx="6645910" cy="7100570"/>
+            <wp:effectExtent l="0" t="0" r="2540" b="5080"/>
+            <wp:docPr id="6" name="Picture 6"/>
             <wp:cNvGraphicFramePr>
               <a:graphicFrameLocks xmlns:a="http://schemas.openxmlformats.org/drawingml/2006/main" noChangeAspect="1"/>
             </wp:cNvGraphicFramePr>
@@ -9350,6 +8085,1400 @@
                   <pic:spPr>
                     <a:xfrm>
                       <a:off x="0" y="0"/>
+                      <a:ext cx="6645910" cy="7100570"/>
+                    </a:xfrm>
+                    <a:prstGeom prst="rect">
+                      <a:avLst/>
+                    </a:prstGeom>
+                  </pic:spPr>
+                </pic:pic>
+              </a:graphicData>
+            </a:graphic>
+          </wp:inline>
+        </w:drawing>
+      </w:r>
+    </w:p>
+    <w:p>
+      <w:pPr>
+        <w:pStyle w:val="Heading2"/>
+        <w:spacing w:before="420"/>
+        <w:rPr>
+          <w:color w:val="3C4C6C"/>
+          <w:sz w:val="21"/>
+          <w:szCs w:val="21"/>
+          <w:lang w:val="en-AU"/>
+        </w:rPr>
+      </w:pPr>
+      <w:r>
+        <w:rPr>
+          <w:color w:val="3C4C6C"/>
+          <w:sz w:val="21"/>
+          <w:szCs w:val="21"/>
+        </w:rPr>
+        <w:t>Model Objects</w:t>
+      </w:r>
+    </w:p>
+    <w:p>
+      <w:pPr>
+        <w:pStyle w:val="NormalWeb"/>
+        <w:spacing w:after="200"/>
+        <w:rPr>
+          <w:rFonts w:ascii="Lucida Sans Unicode" w:hAnsi="Lucida Sans Unicode" w:cs="Lucida Sans Unicode"/>
+          <w:szCs w:val="20"/>
+        </w:rPr>
+      </w:pPr>
+      <w:r>
+        <w:rPr>
+          <w:rFonts w:ascii="Lucida Sans Unicode" w:hAnsi="Lucida Sans Unicode" w:cs="Lucida Sans Unicode"/>
+          <w:szCs w:val="20"/>
+        </w:rPr>
+        <w:t>Model objects encapsulate the data specific to an application and define the logic and computation that manipulate and process that data. For example, a model object might represent a character in a game or a contact in an address book. A model object can have to-one and to-many relationships with other model objects, and so sometimes the model layer of an application effectively is one or more object graphs. Much of the data that is part of the persistent state of the application (whether that persistent state is stored in files or databases) should reside in the model objects after the data is loaded into the application. Because model objects represent knowledge and expertise related to a specific problem domain, they can be reused in similar problem domains. Ideally, a model object should have no explicit connection to the view objects that present its data and allow users to edit that data—it should not be concerned with user-interface and presentation issues.</w:t>
+      </w:r>
+    </w:p>
+    <w:p>
+      <w:pPr>
+        <w:pStyle w:val="NormalWeb"/>
+        <w:spacing w:after="200"/>
+        <w:rPr>
+          <w:rFonts w:ascii="Lucida Sans Unicode" w:hAnsi="Lucida Sans Unicode" w:cs="Lucida Sans Unicode"/>
+          <w:szCs w:val="20"/>
+        </w:rPr>
+      </w:pPr>
+      <w:r>
+        <w:rPr>
+          <w:rStyle w:val="Strong"/>
+          <w:rFonts w:ascii="Lucida Sans Unicode" w:hAnsi="Lucida Sans Unicode" w:cs="Lucida Sans Unicode"/>
+          <w:szCs w:val="20"/>
+        </w:rPr>
+        <w:lastRenderedPageBreak/>
+        <w:t>Communication</w:t>
+      </w:r>
+      <w:r>
+        <w:rPr>
+          <w:rFonts w:ascii="Lucida Sans Unicode" w:hAnsi="Lucida Sans Unicode" w:cs="Lucida Sans Unicode"/>
+          <w:szCs w:val="20"/>
+        </w:rPr>
+        <w:t>: User actions in the view layer that create or modify data are communicated through a controller object and result in the creation or updating of a model object. When a model object changes (for example, new data is received over a network connection), it notifies a controller object, which updates the appropriate view objects.</w:t>
+      </w:r>
+    </w:p>
+    <w:p>
+      <w:pPr>
+        <w:pStyle w:val="Heading2"/>
+        <w:spacing w:before="420"/>
+        <w:rPr>
+          <w:rFonts w:ascii="Times New Roman" w:hAnsi="Times New Roman"/>
+          <w:color w:val="3C4C6C"/>
+          <w:sz w:val="21"/>
+          <w:szCs w:val="21"/>
+        </w:rPr>
+      </w:pPr>
+      <w:bookmarkStart w:id="0" w:name="//apple_ref/doc/uid/TP40008195-CH32-SW2"/>
+      <w:bookmarkEnd w:id="0"/>
+      <w:r>
+        <w:rPr>
+          <w:color w:val="3C4C6C"/>
+          <w:sz w:val="21"/>
+          <w:szCs w:val="21"/>
+        </w:rPr>
+        <w:t>View Objects</w:t>
+      </w:r>
+    </w:p>
+    <w:p>
+      <w:pPr>
+        <w:pStyle w:val="NormalWeb"/>
+        <w:spacing w:after="200"/>
+        <w:rPr>
+          <w:rFonts w:ascii="Lucida Sans Unicode" w:hAnsi="Lucida Sans Unicode" w:cs="Lucida Sans Unicode"/>
+          <w:szCs w:val="20"/>
+        </w:rPr>
+      </w:pPr>
+      <w:r>
+        <w:rPr>
+          <w:rFonts w:ascii="Lucida Sans Unicode" w:hAnsi="Lucida Sans Unicode" w:cs="Lucida Sans Unicode"/>
+          <w:szCs w:val="20"/>
+        </w:rPr>
+        <w:t>A view object is an object in an application that users can see. A view object knows how to draw itself and can respond to user actions. A major purpose of view objects is to display data from the application’s model objects and to enable the editing of that data. Despite this, view objects are typically decoupled from model objects in an MVC application.</w:t>
+      </w:r>
+    </w:p>
+    <w:p>
+      <w:pPr>
+        <w:pStyle w:val="NormalWeb"/>
+        <w:spacing w:after="200"/>
+        <w:rPr>
+          <w:rFonts w:ascii="Lucida Sans Unicode" w:hAnsi="Lucida Sans Unicode" w:cs="Lucida Sans Unicode"/>
+          <w:szCs w:val="20"/>
+        </w:rPr>
+      </w:pPr>
+      <w:r>
+        <w:rPr>
+          <w:rFonts w:ascii="Lucida Sans Unicode" w:hAnsi="Lucida Sans Unicode" w:cs="Lucida Sans Unicode"/>
+          <w:szCs w:val="20"/>
+        </w:rPr>
+        <w:t xml:space="preserve">Because you typically reuse and reconfigure them, view objects provide consistency between applications. Both the </w:t>
+      </w:r>
+      <w:proofErr w:type="spellStart"/>
+      <w:r>
+        <w:rPr>
+          <w:rFonts w:ascii="Lucida Sans Unicode" w:hAnsi="Lucida Sans Unicode" w:cs="Lucida Sans Unicode"/>
+          <w:szCs w:val="20"/>
+        </w:rPr>
+        <w:t>UIKit</w:t>
+      </w:r>
+      <w:proofErr w:type="spellEnd"/>
+      <w:r>
+        <w:rPr>
+          <w:rFonts w:ascii="Lucida Sans Unicode" w:hAnsi="Lucida Sans Unicode" w:cs="Lucida Sans Unicode"/>
+          <w:szCs w:val="20"/>
+        </w:rPr>
+        <w:t xml:space="preserve"> and </w:t>
+      </w:r>
+      <w:proofErr w:type="spellStart"/>
+      <w:r>
+        <w:rPr>
+          <w:rFonts w:ascii="Lucida Sans Unicode" w:hAnsi="Lucida Sans Unicode" w:cs="Lucida Sans Unicode"/>
+          <w:szCs w:val="20"/>
+        </w:rPr>
+        <w:t>AppKit</w:t>
+      </w:r>
+      <w:proofErr w:type="spellEnd"/>
+      <w:r>
+        <w:rPr>
+          <w:rFonts w:ascii="Lucida Sans Unicode" w:hAnsi="Lucida Sans Unicode" w:cs="Lucida Sans Unicode"/>
+          <w:szCs w:val="20"/>
+        </w:rPr>
+        <w:t xml:space="preserve"> frameworks provide collections of view classes, and Interface Builder offers dozens of view objects in its Library.</w:t>
+      </w:r>
+    </w:p>
+    <w:p>
+      <w:pPr>
+        <w:pStyle w:val="NormalWeb"/>
+        <w:spacing w:after="200"/>
+        <w:rPr>
+          <w:rFonts w:ascii="Lucida Sans Unicode" w:hAnsi="Lucida Sans Unicode" w:cs="Lucida Sans Unicode"/>
+          <w:szCs w:val="20"/>
+        </w:rPr>
+      </w:pPr>
+      <w:r>
+        <w:rPr>
+          <w:rStyle w:val="Strong"/>
+          <w:rFonts w:ascii="Lucida Sans Unicode" w:hAnsi="Lucida Sans Unicode" w:cs="Lucida Sans Unicode"/>
+          <w:szCs w:val="20"/>
+        </w:rPr>
+        <w:t>Communication</w:t>
+      </w:r>
+      <w:r>
+        <w:rPr>
+          <w:rFonts w:ascii="Lucida Sans Unicode" w:hAnsi="Lucida Sans Unicode" w:cs="Lucida Sans Unicode"/>
+          <w:szCs w:val="20"/>
+        </w:rPr>
+        <w:t>: View objects learn about changes in model data through the application’s controller objects and communicate user-initiated changes—for example, text entered in a text field—through controller objects to an application’s model objects.</w:t>
+      </w:r>
+    </w:p>
+    <w:p>
+      <w:pPr>
+        <w:pStyle w:val="Heading2"/>
+        <w:spacing w:before="420"/>
+        <w:rPr>
+          <w:rFonts w:ascii="Times New Roman" w:hAnsi="Times New Roman"/>
+          <w:color w:val="3C4C6C"/>
+          <w:sz w:val="21"/>
+          <w:szCs w:val="21"/>
+        </w:rPr>
+      </w:pPr>
+      <w:bookmarkStart w:id="1" w:name="//apple_ref/doc/uid/TP40008195-CH32-SW4"/>
+      <w:bookmarkEnd w:id="1"/>
+      <w:r>
+        <w:rPr>
+          <w:color w:val="3C4C6C"/>
+          <w:sz w:val="21"/>
+          <w:szCs w:val="21"/>
+        </w:rPr>
+        <w:t>Controller Objects</w:t>
+      </w:r>
+    </w:p>
+    <w:p>
+      <w:pPr>
+        <w:pStyle w:val="NormalWeb"/>
+        <w:spacing w:after="200"/>
+        <w:rPr>
+          <w:rFonts w:ascii="Lucida Sans Unicode" w:hAnsi="Lucida Sans Unicode" w:cs="Lucida Sans Unicode"/>
+          <w:szCs w:val="20"/>
+        </w:rPr>
+      </w:pPr>
+      <w:r>
+        <w:rPr>
+          <w:rFonts w:ascii="Lucida Sans Unicode" w:hAnsi="Lucida Sans Unicode" w:cs="Lucida Sans Unicode"/>
+          <w:szCs w:val="20"/>
+        </w:rPr>
+        <w:t>A controller object acts as an intermediary between one or more of an application’s view objects and one or more of its model objects. Controller objects are thus a conduit through which view objects learn about changes in model objects and vice versa. Controller objects can also perform setup and coordinating tasks for an application and manage the life cycles of other objects.</w:t>
+      </w:r>
+    </w:p>
+    <w:p>
+      <w:pPr>
+        <w:pStyle w:val="NormalWeb"/>
+        <w:spacing w:after="200"/>
+        <w:rPr>
+          <w:rFonts w:ascii="Lucida Sans Unicode" w:hAnsi="Lucida Sans Unicode" w:cs="Lucida Sans Unicode"/>
+          <w:szCs w:val="20"/>
+        </w:rPr>
+      </w:pPr>
+      <w:r>
+        <w:rPr>
+          <w:rStyle w:val="Strong"/>
+          <w:rFonts w:ascii="Lucida Sans Unicode" w:hAnsi="Lucida Sans Unicode" w:cs="Lucida Sans Unicode"/>
+          <w:szCs w:val="20"/>
+        </w:rPr>
+        <w:t>Communication</w:t>
+      </w:r>
+      <w:r>
+        <w:rPr>
+          <w:rFonts w:ascii="Lucida Sans Unicode" w:hAnsi="Lucida Sans Unicode" w:cs="Lucida Sans Unicode"/>
+          <w:szCs w:val="20"/>
+        </w:rPr>
+        <w:t>: A controller object interprets user actions made in view objects and communicates new or changed data to the model layer. When model objects change, a controller object communicates that new model data to the view objects so that they can display it.</w:t>
+      </w:r>
+    </w:p>
+    <w:p>
+      <w:pPr>
+        <w:pStyle w:val="Heading2"/>
+        <w:rPr>
+          <w:lang w:val="en-AU"/>
+        </w:rPr>
+      </w:pPr>
+      <w:r>
+        <w:rPr>
+          <w:lang w:val="en-AU"/>
+        </w:rPr>
+        <w:t>MVC Frameworks</w:t>
+      </w:r>
+    </w:p>
+    <w:p>
+      <w:pPr>
+        <w:pStyle w:val="Heading3"/>
+        <w:rPr>
+          <w:lang w:val="en-AU"/>
+        </w:rPr>
+      </w:pPr>
+      <w:r>
+        <w:rPr>
+          <w:lang w:val="en-AU"/>
+        </w:rPr>
+        <w:t>MVC and Flask</w:t>
+      </w:r>
+    </w:p>
+    <w:p>
+      <w:pPr>
+        <w:pStyle w:val="qtextpara"/>
+        <w:spacing w:before="0" w:beforeAutospacing="0" w:after="240" w:afterAutospacing="0"/>
+        <w:rPr>
+          <w:rFonts w:ascii="Georgia" w:hAnsi="Georgia"/>
+          <w:color w:val="333333"/>
+          <w:sz w:val="23"/>
+          <w:szCs w:val="23"/>
+        </w:rPr>
+      </w:pPr>
+      <w:r>
+        <w:rPr>
+          <w:rFonts w:ascii="Georgia" w:hAnsi="Georgia"/>
+          <w:color w:val="333333"/>
+          <w:sz w:val="23"/>
+          <w:szCs w:val="23"/>
+        </w:rPr>
+        <w:t>A structure as simple as this would suffice:</w:t>
+      </w:r>
+    </w:p>
+    <w:p>
+      <w:pPr>
+        <w:pStyle w:val="HTMLPreformatted"/>
+        <w:numPr>
+          <w:ilvl w:val="0"/>
+          <w:numId w:val="10"/>
+        </w:numPr>
+        <w:shd w:val="clear" w:color="auto" w:fill="F4F4F4"/>
+        <w:tabs>
+          <w:tab w:val="clear" w:pos="720"/>
+        </w:tabs>
+        <w:ind w:left="0"/>
+        <w:rPr>
+          <w:color w:val="999999"/>
+        </w:rPr>
+      </w:pPr>
+      <w:proofErr w:type="spellStart"/>
+      <w:r>
+        <w:rPr>
+          <w:rStyle w:val="typ"/>
+          <w:color w:val="902000"/>
+        </w:rPr>
+        <w:t>Flaskapp</w:t>
+      </w:r>
+      <w:proofErr w:type="spellEnd"/>
+      <w:r>
+        <w:rPr>
+          <w:rStyle w:val="pun"/>
+          <w:color w:val="666600"/>
+        </w:rPr>
+        <w:t>/</w:t>
+      </w:r>
+    </w:p>
+    <w:p>
+      <w:pPr>
+        <w:pStyle w:val="HTMLPreformatted"/>
+        <w:numPr>
+          <w:ilvl w:val="0"/>
+          <w:numId w:val="10"/>
+        </w:numPr>
+        <w:shd w:val="clear" w:color="auto" w:fill="F4F4F4"/>
+        <w:tabs>
+          <w:tab w:val="clear" w:pos="720"/>
+        </w:tabs>
+        <w:ind w:left="0"/>
+        <w:rPr>
+          <w:color w:val="999999"/>
+        </w:rPr>
+      </w:pPr>
+      <w:r>
+        <w:rPr>
+          <w:rStyle w:val="pln"/>
+          <w:color w:val="666666"/>
+        </w:rPr>
+        <w:t xml:space="preserve">    </w:t>
+      </w:r>
+      <w:r>
+        <w:rPr>
+          <w:rStyle w:val="pun"/>
+          <w:color w:val="666600"/>
+        </w:rPr>
+        <w:t>-</w:t>
+      </w:r>
+      <w:r>
+        <w:rPr>
+          <w:rStyle w:val="pln"/>
+          <w:color w:val="666666"/>
+        </w:rPr>
+        <w:t xml:space="preserve"> app</w:t>
+      </w:r>
+      <w:r>
+        <w:rPr>
+          <w:rStyle w:val="pun"/>
+          <w:color w:val="666600"/>
+        </w:rPr>
+        <w:t>.</w:t>
+      </w:r>
+      <w:r>
+        <w:rPr>
+          <w:rStyle w:val="pln"/>
+          <w:color w:val="666666"/>
+        </w:rPr>
+        <w:t xml:space="preserve">py </w:t>
+      </w:r>
+      <w:r>
+        <w:rPr>
+          <w:rStyle w:val="pun"/>
+          <w:color w:val="666600"/>
+        </w:rPr>
+        <w:t>(</w:t>
+      </w:r>
+      <w:r>
+        <w:rPr>
+          <w:rStyle w:val="pln"/>
+          <w:color w:val="666666"/>
+        </w:rPr>
+        <w:t>controllers</w:t>
+      </w:r>
+      <w:r>
+        <w:rPr>
+          <w:rStyle w:val="pun"/>
+          <w:color w:val="666600"/>
+        </w:rPr>
+        <w:t>)</w:t>
+      </w:r>
+    </w:p>
+    <w:p>
+      <w:pPr>
+        <w:pStyle w:val="HTMLPreformatted"/>
+        <w:numPr>
+          <w:ilvl w:val="0"/>
+          <w:numId w:val="10"/>
+        </w:numPr>
+        <w:shd w:val="clear" w:color="auto" w:fill="F4F4F4"/>
+        <w:tabs>
+          <w:tab w:val="clear" w:pos="720"/>
+        </w:tabs>
+        <w:ind w:left="0"/>
+        <w:rPr>
+          <w:color w:val="999999"/>
+        </w:rPr>
+      </w:pPr>
+      <w:r>
+        <w:rPr>
+          <w:rStyle w:val="pln"/>
+          <w:color w:val="666666"/>
+        </w:rPr>
+        <w:t xml:space="preserve">    </w:t>
+      </w:r>
+      <w:r>
+        <w:rPr>
+          <w:rStyle w:val="pun"/>
+          <w:color w:val="666600"/>
+        </w:rPr>
+        <w:t>-</w:t>
+      </w:r>
+      <w:r>
+        <w:rPr>
+          <w:rStyle w:val="pln"/>
+          <w:color w:val="666666"/>
+        </w:rPr>
+        <w:t xml:space="preserve"> templates</w:t>
+      </w:r>
+      <w:r>
+        <w:rPr>
+          <w:rStyle w:val="pun"/>
+          <w:color w:val="666600"/>
+        </w:rPr>
+        <w:t>/</w:t>
+      </w:r>
+      <w:r>
+        <w:rPr>
+          <w:rStyle w:val="pln"/>
+          <w:color w:val="666666"/>
+        </w:rPr>
+        <w:t xml:space="preserve"> </w:t>
+      </w:r>
+      <w:r>
+        <w:rPr>
+          <w:rStyle w:val="pun"/>
+          <w:color w:val="666600"/>
+        </w:rPr>
+        <w:t>(</w:t>
+      </w:r>
+      <w:r>
+        <w:rPr>
+          <w:rStyle w:val="pln"/>
+          <w:color w:val="666666"/>
+        </w:rPr>
+        <w:t>views</w:t>
+      </w:r>
+      <w:r>
+        <w:rPr>
+          <w:rStyle w:val="pun"/>
+          <w:color w:val="666600"/>
+        </w:rPr>
+        <w:t>)</w:t>
+      </w:r>
+    </w:p>
+    <w:p>
+      <w:pPr>
+        <w:pStyle w:val="HTMLPreformatted"/>
+        <w:numPr>
+          <w:ilvl w:val="0"/>
+          <w:numId w:val="10"/>
+        </w:numPr>
+        <w:shd w:val="clear" w:color="auto" w:fill="F4F4F4"/>
+        <w:tabs>
+          <w:tab w:val="clear" w:pos="720"/>
+        </w:tabs>
+        <w:ind w:left="0"/>
+        <w:rPr>
+          <w:color w:val="999999"/>
+        </w:rPr>
+      </w:pPr>
+      <w:r>
+        <w:rPr>
+          <w:rStyle w:val="pln"/>
+          <w:color w:val="666666"/>
+        </w:rPr>
+        <w:t xml:space="preserve">        </w:t>
+      </w:r>
+      <w:r>
+        <w:rPr>
+          <w:rStyle w:val="pun"/>
+          <w:color w:val="666600"/>
+        </w:rPr>
+        <w:t>-</w:t>
+      </w:r>
+      <w:r>
+        <w:rPr>
+          <w:rStyle w:val="pln"/>
+          <w:color w:val="666666"/>
+        </w:rPr>
+        <w:t xml:space="preserve"> </w:t>
+      </w:r>
+      <w:r>
+        <w:rPr>
+          <w:rStyle w:val="kwd"/>
+          <w:b/>
+          <w:bCs/>
+          <w:color w:val="007020"/>
+        </w:rPr>
+        <w:t>base</w:t>
+      </w:r>
+      <w:r>
+        <w:rPr>
+          <w:rStyle w:val="pun"/>
+          <w:color w:val="666600"/>
+        </w:rPr>
+        <w:t>.</w:t>
+      </w:r>
+      <w:r>
+        <w:rPr>
+          <w:rStyle w:val="pln"/>
+          <w:color w:val="666666"/>
+        </w:rPr>
+        <w:t xml:space="preserve">html </w:t>
+      </w:r>
+      <w:r>
+        <w:rPr>
+          <w:rStyle w:val="pun"/>
+          <w:color w:val="666600"/>
+        </w:rPr>
+        <w:t>(</w:t>
+      </w:r>
+      <w:r>
+        <w:rPr>
+          <w:rStyle w:val="pln"/>
+          <w:color w:val="666666"/>
+        </w:rPr>
+        <w:t>minimum view</w:t>
+      </w:r>
+      <w:r>
+        <w:rPr>
+          <w:rStyle w:val="pun"/>
+          <w:color w:val="666600"/>
+        </w:rPr>
+        <w:t>)</w:t>
+      </w:r>
+    </w:p>
+    <w:p>
+      <w:pPr>
+        <w:pStyle w:val="HTMLPreformatted"/>
+        <w:numPr>
+          <w:ilvl w:val="0"/>
+          <w:numId w:val="10"/>
+        </w:numPr>
+        <w:shd w:val="clear" w:color="auto" w:fill="F4F4F4"/>
+        <w:tabs>
+          <w:tab w:val="clear" w:pos="720"/>
+        </w:tabs>
+        <w:ind w:left="0"/>
+        <w:rPr>
+          <w:color w:val="999999"/>
+        </w:rPr>
+      </w:pPr>
+      <w:r>
+        <w:rPr>
+          <w:rStyle w:val="pln"/>
+          <w:color w:val="666666"/>
+        </w:rPr>
+        <w:t xml:space="preserve">    </w:t>
+      </w:r>
+      <w:r>
+        <w:rPr>
+          <w:rStyle w:val="pun"/>
+          <w:color w:val="666600"/>
+        </w:rPr>
+        <w:t>-</w:t>
+      </w:r>
+      <w:r>
+        <w:rPr>
+          <w:rStyle w:val="pln"/>
+          <w:color w:val="666666"/>
+        </w:rPr>
+        <w:t xml:space="preserve"> modules</w:t>
+      </w:r>
+      <w:r>
+        <w:rPr>
+          <w:rStyle w:val="pun"/>
+          <w:color w:val="666600"/>
+        </w:rPr>
+        <w:t>.</w:t>
+      </w:r>
+      <w:r>
+        <w:rPr>
+          <w:rStyle w:val="pln"/>
+          <w:color w:val="666666"/>
+        </w:rPr>
+        <w:t xml:space="preserve">py </w:t>
+      </w:r>
+      <w:r>
+        <w:rPr>
+          <w:rStyle w:val="pun"/>
+          <w:color w:val="666600"/>
+        </w:rPr>
+        <w:t>(</w:t>
+      </w:r>
+      <w:r>
+        <w:rPr>
+          <w:rStyle w:val="kwd"/>
+          <w:b/>
+          <w:bCs/>
+          <w:color w:val="007020"/>
+        </w:rPr>
+        <w:t>module</w:t>
+      </w:r>
+      <w:r>
+        <w:rPr>
+          <w:rStyle w:val="pun"/>
+          <w:color w:val="666600"/>
+        </w:rPr>
+        <w:t>/</w:t>
+      </w:r>
+      <w:proofErr w:type="spellStart"/>
+      <w:r>
+        <w:rPr>
+          <w:rStyle w:val="pln"/>
+          <w:color w:val="666666"/>
+        </w:rPr>
+        <w:t>db</w:t>
+      </w:r>
+      <w:proofErr w:type="spellEnd"/>
+      <w:r>
+        <w:rPr>
+          <w:rStyle w:val="pln"/>
+          <w:color w:val="666666"/>
+        </w:rPr>
+        <w:t xml:space="preserve"> handling</w:t>
+      </w:r>
+      <w:r>
+        <w:rPr>
+          <w:rStyle w:val="pun"/>
+          <w:color w:val="666600"/>
+        </w:rPr>
+        <w:t>)</w:t>
+      </w:r>
+      <w:r>
+        <w:rPr>
+          <w:rStyle w:val="pln"/>
+          <w:color w:val="666666"/>
+        </w:rPr>
+        <w:t xml:space="preserve"> </w:t>
+      </w:r>
+    </w:p>
+    <w:p>
+      <w:pPr>
+        <w:pStyle w:val="HTMLPreformatted"/>
+        <w:numPr>
+          <w:ilvl w:val="0"/>
+          <w:numId w:val="10"/>
+        </w:numPr>
+        <w:shd w:val="clear" w:color="auto" w:fill="F4F4F4"/>
+        <w:tabs>
+          <w:tab w:val="clear" w:pos="720"/>
+        </w:tabs>
+        <w:ind w:left="0"/>
+        <w:rPr>
+          <w:color w:val="999999"/>
+        </w:rPr>
+      </w:pPr>
+      <w:r>
+        <w:rPr>
+          <w:rStyle w:val="pln"/>
+          <w:color w:val="666666"/>
+        </w:rPr>
+        <w:t xml:space="preserve">    </w:t>
+      </w:r>
+      <w:r>
+        <w:rPr>
+          <w:rStyle w:val="pun"/>
+          <w:color w:val="666600"/>
+        </w:rPr>
+        <w:t>-</w:t>
+      </w:r>
+      <w:r>
+        <w:rPr>
+          <w:rStyle w:val="pln"/>
+          <w:color w:val="666666"/>
+        </w:rPr>
+        <w:t xml:space="preserve"> </w:t>
+      </w:r>
+      <w:r>
+        <w:rPr>
+          <w:rStyle w:val="kwd"/>
+          <w:b/>
+          <w:bCs/>
+          <w:color w:val="007020"/>
+        </w:rPr>
+        <w:t>static</w:t>
+      </w:r>
+      <w:r>
+        <w:rPr>
+          <w:rStyle w:val="pun"/>
+          <w:color w:val="666600"/>
+        </w:rPr>
+        <w:t>/</w:t>
+      </w:r>
+    </w:p>
+    <w:p>
+      <w:pPr>
+        <w:pStyle w:val="HTMLPreformatted"/>
+        <w:numPr>
+          <w:ilvl w:val="0"/>
+          <w:numId w:val="10"/>
+        </w:numPr>
+        <w:shd w:val="clear" w:color="auto" w:fill="F4F4F4"/>
+        <w:tabs>
+          <w:tab w:val="clear" w:pos="720"/>
+        </w:tabs>
+        <w:ind w:left="0"/>
+        <w:rPr>
+          <w:color w:val="999999"/>
+        </w:rPr>
+      </w:pPr>
+      <w:r>
+        <w:rPr>
+          <w:rStyle w:val="pln"/>
+          <w:color w:val="666666"/>
+        </w:rPr>
+        <w:t xml:space="preserve">        </w:t>
+      </w:r>
+      <w:r>
+        <w:rPr>
+          <w:rStyle w:val="pun"/>
+          <w:color w:val="666600"/>
+        </w:rPr>
+        <w:t>-</w:t>
+      </w:r>
+      <w:r>
+        <w:rPr>
+          <w:rStyle w:val="pln"/>
+          <w:color w:val="666666"/>
+        </w:rPr>
+        <w:t xml:space="preserve"> </w:t>
+      </w:r>
+      <w:r>
+        <w:rPr>
+          <w:rStyle w:val="kwd"/>
+          <w:b/>
+          <w:bCs/>
+          <w:color w:val="007020"/>
+        </w:rPr>
+        <w:t>base</w:t>
+      </w:r>
+      <w:r>
+        <w:rPr>
+          <w:rStyle w:val="pun"/>
+          <w:color w:val="666600"/>
+        </w:rPr>
+        <w:t>.</w:t>
+      </w:r>
+      <w:r>
+        <w:rPr>
+          <w:rStyle w:val="pln"/>
+          <w:color w:val="666666"/>
+        </w:rPr>
+        <w:t xml:space="preserve">css </w:t>
+      </w:r>
+    </w:p>
+    <w:p>
+      <w:pPr>
+        <w:pStyle w:val="HTMLPreformatted"/>
+        <w:numPr>
+          <w:ilvl w:val="0"/>
+          <w:numId w:val="10"/>
+        </w:numPr>
+        <w:shd w:val="clear" w:color="auto" w:fill="F4F4F4"/>
+        <w:tabs>
+          <w:tab w:val="clear" w:pos="720"/>
+        </w:tabs>
+        <w:ind w:left="0"/>
+        <w:rPr>
+          <w:color w:val="999999"/>
+        </w:rPr>
+      </w:pPr>
+      <w:r>
+        <w:rPr>
+          <w:rStyle w:val="pln"/>
+          <w:color w:val="666666"/>
+        </w:rPr>
+        <w:t xml:space="preserve">        </w:t>
+      </w:r>
+      <w:r>
+        <w:rPr>
+          <w:rStyle w:val="pun"/>
+          <w:color w:val="666600"/>
+        </w:rPr>
+        <w:t>-</w:t>
+      </w:r>
+      <w:r>
+        <w:rPr>
+          <w:rStyle w:val="pln"/>
+          <w:color w:val="666666"/>
+        </w:rPr>
+        <w:t xml:space="preserve"> </w:t>
+      </w:r>
+      <w:r>
+        <w:rPr>
+          <w:rStyle w:val="kwd"/>
+          <w:b/>
+          <w:bCs/>
+          <w:color w:val="007020"/>
+        </w:rPr>
+        <w:t>base</w:t>
+      </w:r>
+      <w:r>
+        <w:rPr>
+          <w:rStyle w:val="pun"/>
+          <w:color w:val="666600"/>
+        </w:rPr>
+        <w:t>.</w:t>
+      </w:r>
+      <w:r>
+        <w:rPr>
+          <w:rStyle w:val="pln"/>
+          <w:color w:val="666666"/>
+        </w:rPr>
+        <w:t>js</w:t>
+      </w:r>
+    </w:p>
+    <w:p>
+      <w:pPr>
+        <w:pStyle w:val="qtextpara"/>
+        <w:spacing w:before="0" w:beforeAutospacing="0" w:after="0" w:afterAutospacing="0"/>
+        <w:rPr>
+          <w:rFonts w:ascii="Georgia" w:hAnsi="Georgia"/>
+          <w:color w:val="333333"/>
+          <w:sz w:val="23"/>
+          <w:szCs w:val="23"/>
+        </w:rPr>
+      </w:pPr>
+      <w:r>
+        <w:rPr>
+          <w:rFonts w:ascii="Georgia" w:hAnsi="Georgia"/>
+          <w:color w:val="333333"/>
+          <w:sz w:val="23"/>
+          <w:szCs w:val="23"/>
+        </w:rPr>
+        <w:t xml:space="preserve">Outside of something like this, you're really stretching what a microframework is great at, which is minimalism. If I needed an </w:t>
+      </w:r>
+      <w:proofErr w:type="spellStart"/>
+      <w:r>
+        <w:rPr>
+          <w:rFonts w:ascii="Georgia" w:hAnsi="Georgia"/>
+          <w:color w:val="333333"/>
+          <w:sz w:val="23"/>
+          <w:szCs w:val="23"/>
+        </w:rPr>
+        <w:t>mvc</w:t>
+      </w:r>
+      <w:proofErr w:type="spellEnd"/>
+      <w:r>
+        <w:rPr>
+          <w:rFonts w:ascii="Georgia" w:hAnsi="Georgia"/>
+          <w:color w:val="333333"/>
+          <w:sz w:val="23"/>
+          <w:szCs w:val="23"/>
+        </w:rPr>
+        <w:t xml:space="preserve">-like approach, I'd grab </w:t>
+      </w:r>
+      <w:proofErr w:type="spellStart"/>
+      <w:r>
+        <w:rPr>
+          <w:rFonts w:ascii="Georgia" w:hAnsi="Georgia"/>
+          <w:color w:val="333333"/>
+          <w:sz w:val="23"/>
+          <w:szCs w:val="23"/>
+        </w:rPr>
+        <w:t>django</w:t>
+      </w:r>
+      <w:proofErr w:type="spellEnd"/>
+      <w:r>
+        <w:rPr>
+          <w:rFonts w:ascii="Georgia" w:hAnsi="Georgia"/>
+          <w:color w:val="333333"/>
+          <w:sz w:val="23"/>
+          <w:szCs w:val="23"/>
+        </w:rPr>
+        <w:t xml:space="preserve"> or pylons. One of the best things about the larger web frameworks is how well tuned they are to building crud apps, and building them quickly.</w:t>
+      </w:r>
+    </w:p>
+    <w:p>
+      <w:pPr>
+        <w:pStyle w:val="Body"/>
+        <w:rPr>
+          <w:lang w:val="en-AU"/>
+        </w:rPr>
+      </w:pPr>
+    </w:p>
+    <w:p>
+      <w:pPr>
+        <w:pStyle w:val="NormalWeb"/>
+        <w:spacing w:after="200"/>
+        <w:rPr>
+          <w:rFonts w:ascii="Lucida Sans Unicode" w:hAnsi="Lucida Sans Unicode" w:cs="Lucida Sans Unicode"/>
+          <w:szCs w:val="20"/>
+        </w:rPr>
+      </w:pPr>
+    </w:p>
+    <w:p>
+      <w:pPr>
+        <w:spacing w:before="100" w:beforeAutospacing="1" w:after="100" w:afterAutospacing="1"/>
+        <w:rPr>
+          <w:lang w:eastAsia="en-AU"/>
+        </w:rPr>
+      </w:pPr>
+    </w:p>
+    <w:p>
+      <w:pPr>
+        <w:pStyle w:val="Heading1"/>
+        <w:rPr>
+          <w:lang w:val="en-AU"/>
+        </w:rPr>
+      </w:pPr>
+      <w:r>
+        <w:rPr>
+          <w:lang w:val="en-AU"/>
+        </w:rPr>
+        <w:lastRenderedPageBreak/>
+        <w:t>Design Principle</w:t>
+      </w:r>
+    </w:p>
+    <w:p>
+      <w:pPr>
+        <w:pStyle w:val="Heading2"/>
+        <w:rPr>
+          <w:lang w:val="en-AU"/>
+        </w:rPr>
+      </w:pPr>
+      <w:r>
+        <w:rPr>
+          <w:lang w:val="en-AU"/>
+        </w:rPr>
+        <w:t>Object Oriented Design</w:t>
+      </w:r>
+    </w:p>
+    <w:p>
+      <w:pPr>
+        <w:pStyle w:val="Body"/>
+        <w:rPr>
+          <w:lang w:val="en-AU"/>
+        </w:rPr>
+      </w:pPr>
+      <w:r>
+        <w:rPr>
+          <w:lang w:val="en-AU"/>
+        </w:rPr>
+        <w:t>The 4 Pillars of OOP: A Pie:</w:t>
+      </w:r>
+    </w:p>
+    <w:p>
+      <w:pPr>
+        <w:pStyle w:val="Body"/>
+        <w:widowControl w:val="0"/>
+        <w:numPr>
+          <w:ilvl w:val="0"/>
+          <w:numId w:val="52"/>
+        </w:numPr>
+        <w:spacing w:after="120"/>
+        <w:rPr>
+          <w:lang w:val="en-AU"/>
+        </w:rPr>
+      </w:pPr>
+      <w:r>
+        <w:rPr>
+          <w:b/>
+          <w:bCs/>
+          <w:highlight w:val="yellow"/>
+          <w:lang w:val="en-AU"/>
+        </w:rPr>
+        <w:t>A</w:t>
+      </w:r>
+      <w:r>
+        <w:rPr>
+          <w:b/>
+          <w:bCs/>
+          <w:lang w:val="en-AU"/>
+        </w:rPr>
+        <w:t>bstraction</w:t>
+      </w:r>
+      <w:r>
+        <w:rPr>
+          <w:lang w:val="en-AU"/>
+        </w:rPr>
+        <w:t xml:space="preserve"> -</w:t>
+      </w:r>
+      <w:r>
+        <w:t xml:space="preserve"> </w:t>
+      </w:r>
+      <w:r>
+        <w:rPr>
+          <w:b/>
+          <w:bCs/>
+        </w:rPr>
+        <w:t>We take out unnecessary details and only focus on aspects that are necessary to that context or system under consideration</w:t>
+      </w:r>
+      <w:r>
+        <w:t>. Example: a class Person might need height and weight if it’s a medical app but if it’s a university student, it won’t need them and will need ATAR score instead.</w:t>
+      </w:r>
+      <w:r>
+        <w:t xml:space="preserve"> To perceive an entity in a system or context from a particular perspective.</w:t>
+      </w:r>
+    </w:p>
+    <w:p>
+      <w:pPr>
+        <w:pStyle w:val="Body"/>
+        <w:widowControl w:val="0"/>
+        <w:numPr>
+          <w:ilvl w:val="0"/>
+          <w:numId w:val="52"/>
+        </w:numPr>
+        <w:spacing w:after="120"/>
+        <w:rPr>
+          <w:b/>
+          <w:bCs/>
+          <w:lang w:val="en-AU"/>
+        </w:rPr>
+      </w:pPr>
+      <w:r>
+        <w:rPr>
+          <w:b/>
+          <w:bCs/>
+          <w:highlight w:val="yellow"/>
+          <w:lang w:val="en-AU"/>
+        </w:rPr>
+        <w:t>P</w:t>
+      </w:r>
+      <w:r>
+        <w:rPr>
+          <w:b/>
+          <w:bCs/>
+          <w:lang w:val="en-AU"/>
+        </w:rPr>
+        <w:t>olymorphism</w:t>
+      </w:r>
+      <w:r>
+        <w:rPr>
+          <w:b/>
+          <w:bCs/>
+          <w:lang w:val="en-AU"/>
+        </w:rPr>
+        <w:t xml:space="preserve"> - </w:t>
+      </w:r>
+      <w:r>
+        <w:rPr>
+          <w:b/>
+          <w:bCs/>
+        </w:rPr>
+        <w:t xml:space="preserve">the ability (in programming) to present the same interface for differing </w:t>
+      </w:r>
+      <w:r>
+        <w:rPr>
+          <w:b/>
+          <w:bCs/>
+        </w:rPr>
+        <w:t xml:space="preserve">object </w:t>
+      </w:r>
+      <w:r>
+        <w:rPr>
+          <w:b/>
+          <w:bCs/>
+        </w:rPr>
+        <w:t>types</w:t>
+      </w:r>
+      <w:r>
+        <w:rPr>
+          <w:b/>
+          <w:bCs/>
+        </w:rPr>
+        <w:t xml:space="preserve"> and to use them interchangeably</w:t>
+      </w:r>
+      <w:r>
+        <w:t xml:space="preserve">. </w:t>
+      </w:r>
+      <w:proofErr w:type="gramStart"/>
+      <w:r>
+        <w:t>So</w:t>
+      </w:r>
+      <w:proofErr w:type="gramEnd"/>
+      <w:r>
+        <w:t xml:space="preserve"> the ability to have a function that can take any object from a whole family of objects (e.g. Animals in Zoo) and run the same functionality on them (e.g. </w:t>
+      </w:r>
+      <w:proofErr w:type="spellStart"/>
+      <w:r>
+        <w:t>PrintName</w:t>
+      </w:r>
+      <w:proofErr w:type="spellEnd"/>
+      <w:r>
+        <w:t>)</w:t>
+      </w:r>
+      <w:r>
+        <w:t>.</w:t>
+      </w:r>
+      <w:r>
+        <w:t xml:space="preserve"> Built on </w:t>
+      </w:r>
+      <w:r>
+        <w:rPr>
+          <w:b/>
+          <w:bCs/>
+        </w:rPr>
+        <w:t>interfaces</w:t>
+      </w:r>
+      <w:r>
+        <w:t>.</w:t>
+      </w:r>
+      <w:r>
+        <w:br/>
+      </w:r>
+      <w:r>
+        <w:rPr>
+          <w:lang w:val="en-AU"/>
+        </w:rPr>
+        <w:t>When classes implement different functionality but share the same interface, you can call methods on the base class and during runtime, the correct derived class’s method will be called depending on the class of the actual object.</w:t>
+      </w:r>
+    </w:p>
+    <w:p>
+      <w:pPr>
+        <w:pStyle w:val="Body"/>
+        <w:widowControl w:val="0"/>
+        <w:numPr>
+          <w:ilvl w:val="0"/>
+          <w:numId w:val="52"/>
+        </w:numPr>
+        <w:spacing w:after="120"/>
+        <w:rPr>
+          <w:lang w:val="en-AU"/>
+        </w:rPr>
+      </w:pPr>
+      <w:r>
+        <w:rPr>
+          <w:b/>
+          <w:bCs/>
+          <w:highlight w:val="yellow"/>
+          <w:lang w:val="en-AU"/>
+        </w:rPr>
+        <w:t>I</w:t>
+      </w:r>
+      <w:r>
+        <w:rPr>
+          <w:b/>
+          <w:bCs/>
+          <w:lang w:val="en-AU"/>
+        </w:rPr>
+        <w:t>nheritance</w:t>
+      </w:r>
+      <w:r>
+        <w:rPr>
+          <w:lang w:val="en-AU"/>
+        </w:rPr>
+        <w:t xml:space="preserve"> – the ability to </w:t>
+      </w:r>
+      <w:r>
+        <w:rPr>
+          <w:b/>
+          <w:bCs/>
+          <w:lang w:val="en-AU"/>
+        </w:rPr>
+        <w:t>re-use the implementation of one class in another cl</w:t>
+      </w:r>
+      <w:r>
+        <w:rPr>
+          <w:b/>
+          <w:bCs/>
+          <w:lang w:val="en-AU"/>
+        </w:rPr>
+        <w:t>ass</w:t>
+      </w:r>
+      <w:r>
+        <w:rPr>
+          <w:lang w:val="en-AU"/>
+        </w:rPr>
+        <w:t xml:space="preserve">. For example: a Student is also a Person and a lot of the properties and functions of a Person will be re-used in the Student (e.g. Name, </w:t>
+      </w:r>
+      <w:proofErr w:type="spellStart"/>
+      <w:proofErr w:type="gramStart"/>
+      <w:r>
+        <w:rPr>
+          <w:lang w:val="en-AU"/>
+        </w:rPr>
+        <w:t>GetAge</w:t>
+      </w:r>
+      <w:proofErr w:type="spellEnd"/>
+      <w:r>
+        <w:rPr>
+          <w:lang w:val="en-AU"/>
+        </w:rPr>
+        <w:t>(</w:t>
+      </w:r>
+      <w:proofErr w:type="gramEnd"/>
+      <w:r>
+        <w:rPr>
+          <w:lang w:val="en-AU"/>
+        </w:rPr>
+        <w:t>) etc).</w:t>
+      </w:r>
+    </w:p>
+    <w:p>
+      <w:pPr>
+        <w:pStyle w:val="Body"/>
+        <w:widowControl w:val="0"/>
+        <w:numPr>
+          <w:ilvl w:val="0"/>
+          <w:numId w:val="52"/>
+        </w:numPr>
+        <w:spacing w:after="120"/>
+        <w:rPr>
+          <w:b/>
+          <w:bCs/>
+          <w:lang w:val="en-AU"/>
+        </w:rPr>
+      </w:pPr>
+      <w:r>
+        <w:rPr>
+          <w:b/>
+          <w:bCs/>
+          <w:highlight w:val="yellow"/>
+          <w:lang w:val="en-AU"/>
+        </w:rPr>
+        <w:t>E</w:t>
+      </w:r>
+      <w:r>
+        <w:rPr>
+          <w:b/>
+          <w:bCs/>
+          <w:lang w:val="en-AU"/>
+        </w:rPr>
+        <w:t>ncapsulation</w:t>
+      </w:r>
+      <w:r>
+        <w:rPr>
+          <w:lang w:val="en-AU"/>
+        </w:rPr>
+        <w:t xml:space="preserve"> – </w:t>
+      </w:r>
+      <w:r>
+        <w:rPr>
+          <w:b/>
+          <w:bCs/>
+          <w:lang w:val="en-AU"/>
+        </w:rPr>
+        <w:t xml:space="preserve">hiding the implementation details of classes and exposing only the </w:t>
+      </w:r>
+      <w:r>
+        <w:rPr>
+          <w:b/>
+          <w:bCs/>
+          <w:lang w:val="en-AU"/>
+        </w:rPr>
+        <w:t xml:space="preserve">public </w:t>
+      </w:r>
+      <w:r>
+        <w:rPr>
+          <w:b/>
+          <w:bCs/>
+          <w:lang w:val="en-AU"/>
+        </w:rPr>
+        <w:t>operation they support</w:t>
+      </w:r>
+      <w:r>
+        <w:rPr>
+          <w:lang w:val="en-AU"/>
+        </w:rPr>
+        <w:t xml:space="preserve">. For example: if I have a class of Products, I will not expose the internal data-structure I use to hold them (e.g. List, Array, </w:t>
+      </w:r>
+      <w:proofErr w:type="spellStart"/>
+      <w:r>
+        <w:rPr>
+          <w:lang w:val="en-AU"/>
+        </w:rPr>
+        <w:t>HashTable</w:t>
+      </w:r>
+      <w:proofErr w:type="spellEnd"/>
+      <w:r>
+        <w:rPr>
+          <w:lang w:val="en-AU"/>
+        </w:rPr>
+        <w:t xml:space="preserve">). Instead I’ll expose and iterator to iterate over the products, </w:t>
+      </w:r>
+      <w:proofErr w:type="spellStart"/>
+      <w:proofErr w:type="gramStart"/>
+      <w:r>
+        <w:rPr>
+          <w:lang w:val="en-AU"/>
+        </w:rPr>
+        <w:t>GetProduct</w:t>
+      </w:r>
+      <w:proofErr w:type="spellEnd"/>
+      <w:r>
+        <w:rPr>
+          <w:lang w:val="en-AU"/>
+        </w:rPr>
+        <w:t>(</w:t>
+      </w:r>
+      <w:proofErr w:type="gramEnd"/>
+      <w:r>
+        <w:rPr>
+          <w:lang w:val="en-AU"/>
+        </w:rPr>
+        <w:t>by name) etc. This way if I change the internal implementation, the user doesn’t need to know about it.</w:t>
+      </w:r>
+    </w:p>
+    <w:p>
+      <w:pPr>
+        <w:pStyle w:val="Heading2"/>
+        <w:rPr>
+          <w:lang w:val="en-AU"/>
+        </w:rPr>
+      </w:pPr>
+      <w:r>
+        <w:rPr>
+          <w:lang w:val="en-AU"/>
+        </w:rPr>
+        <w:t>SOLID</w:t>
+      </w:r>
+    </w:p>
+    <w:p>
+      <w:pPr>
+        <w:pStyle w:val="Heading3"/>
+      </w:pPr>
+      <w:r>
+        <w:rPr>
+          <w:highlight w:val="yellow"/>
+          <w:lang w:val="en-AU"/>
+        </w:rPr>
+        <w:t>S</w:t>
+      </w:r>
+      <w:r>
+        <w:rPr>
+          <w:lang w:val="en-AU"/>
+        </w:rPr>
+        <w:t>ingle Responsibility Principle</w:t>
+      </w:r>
+      <w:r>
+        <w:rPr>
+          <w:lang w:val="en-AU"/>
+        </w:rPr>
+        <w:br/>
+      </w:r>
+      <w:r>
+        <w:br/>
+      </w:r>
+      <w:r>
+        <w:rPr>
+          <w:noProof/>
+        </w:rPr>
+        <w:drawing>
+          <wp:inline distT="0" distB="0" distL="0" distR="0" wp14:anchorId="0493872F" wp14:editId="5F36128B">
+            <wp:extent cx="3339725" cy="2512612"/>
+            <wp:effectExtent l="0" t="0" r="0" b="2540"/>
+            <wp:docPr id="8" name="Picture 8"/>
+            <wp:cNvGraphicFramePr>
+              <a:graphicFrameLocks xmlns:a="http://schemas.openxmlformats.org/drawingml/2006/main" noChangeAspect="1"/>
+            </wp:cNvGraphicFramePr>
+            <a:graphic xmlns:a="http://schemas.openxmlformats.org/drawingml/2006/main">
+              <a:graphicData uri="http://schemas.openxmlformats.org/drawingml/2006/picture">
+                <pic:pic xmlns:pic="http://schemas.openxmlformats.org/drawingml/2006/picture">
+                  <pic:nvPicPr>
+                    <pic:cNvPr id="1" name=""/>
+                    <pic:cNvPicPr/>
+                  </pic:nvPicPr>
+                  <pic:blipFill>
+                    <a:blip r:embed="rId16"/>
+                    <a:stretch>
+                      <a:fillRect/>
+                    </a:stretch>
+                  </pic:blipFill>
+                  <pic:spPr>
+                    <a:xfrm>
+                      <a:off x="0" y="0"/>
                       <a:ext cx="3367737" cy="2533687"/>
                     </a:xfrm>
                     <a:prstGeom prst="rect">
@@ -9570,7 +9699,7 @@
                     <pic:cNvPicPr/>
                   </pic:nvPicPr>
                   <pic:blipFill>
-                    <a:blip r:embed="rId16"/>
+                    <a:blip r:embed="rId17"/>
                     <a:stretch>
                       <a:fillRect/>
                     </a:stretch>
@@ -9978,7 +10107,7 @@
                     <pic:cNvPicPr/>
                   </pic:nvPicPr>
                   <pic:blipFill>
-                    <a:blip r:embed="rId17">
+                    <a:blip r:embed="rId18">
                       <a:extLst>
                         <a:ext uri="{28A0092B-C50C-407E-A947-70E740481C1C}">
                           <a14:useLocalDpi xmlns:a14="http://schemas.microsoft.com/office/drawing/2010/main" val="0"/>
@@ -10315,13 +10444,7 @@
         <w:rPr>
           <w:lang w:val="en-AU"/>
         </w:rPr>
-        <w:t xml:space="preserve"> </w:t>
-      </w:r>
-      <w:r>
-        <w:rPr>
-          <w:lang w:val="en-AU"/>
-        </w:rPr>
-        <w:t>and cause side effects when sent to a square (set all sides instead).</w:t>
+        <w:t xml:space="preserve"> and cause side effects when sent to a square (set all sides instead).</w:t>
       </w:r>
     </w:p>
     <w:p>
@@ -10378,179 +10501,6 @@
             <wp:extent cx="3877310" cy="2868898"/>
             <wp:effectExtent l="0" t="0" r="0" b="8255"/>
             <wp:docPr id="11" name="Picture 11"/>
-            <wp:cNvGraphicFramePr>
-              <a:graphicFrameLocks xmlns:a="http://schemas.openxmlformats.org/drawingml/2006/main" noChangeAspect="1"/>
-            </wp:cNvGraphicFramePr>
-            <a:graphic xmlns:a="http://schemas.openxmlformats.org/drawingml/2006/main">
-              <a:graphicData uri="http://schemas.openxmlformats.org/drawingml/2006/picture">
-                <pic:pic xmlns:pic="http://schemas.openxmlformats.org/drawingml/2006/picture">
-                  <pic:nvPicPr>
-                    <pic:cNvPr id="1" name=""/>
-                    <pic:cNvPicPr/>
-                  </pic:nvPicPr>
-                  <pic:blipFill>
-                    <a:blip r:embed="rId18"/>
-                    <a:stretch>
-                      <a:fillRect/>
-                    </a:stretch>
-                  </pic:blipFill>
-                  <pic:spPr>
-                    <a:xfrm>
-                      <a:off x="0" y="0"/>
-                      <a:ext cx="3920825" cy="2901096"/>
-                    </a:xfrm>
-                    <a:prstGeom prst="rect">
-                      <a:avLst/>
-                    </a:prstGeom>
-                  </pic:spPr>
-                </pic:pic>
-              </a:graphicData>
-            </a:graphic>
-          </wp:inline>
-        </w:drawing>
-      </w:r>
-    </w:p>
-    <w:p>
-      <w:pPr>
-        <w:pStyle w:val="Body"/>
-        <w:numPr>
-          <w:ilvl w:val="1"/>
-          <w:numId w:val="18"/>
-        </w:numPr>
-      </w:pPr>
-      <w:r>
-        <w:rPr>
-          <w:b/>
-          <w:bCs/>
-          <w:lang w:val="en-AU"/>
-        </w:rPr>
-        <w:t>No client should be forced to depend on methods that they don’t need</w:t>
-      </w:r>
-      <w:r>
-        <w:rPr>
-          <w:lang w:val="en-AU"/>
-        </w:rPr>
-        <w:t>.</w:t>
-      </w:r>
-    </w:p>
-    <w:p>
-      <w:pPr>
-        <w:pStyle w:val="Body"/>
-        <w:numPr>
-          <w:ilvl w:val="1"/>
-          <w:numId w:val="18"/>
-        </w:numPr>
-      </w:pPr>
-      <w:r>
-        <w:rPr>
-          <w:lang w:val="en-AU"/>
-        </w:rPr>
-        <w:t>If you implement an interface and throw new “</w:t>
-      </w:r>
-      <w:proofErr w:type="spellStart"/>
-      <w:r>
-        <w:rPr>
-          <w:lang w:val="en-AU"/>
-        </w:rPr>
-        <w:t>NotImplementedException</w:t>
-      </w:r>
-      <w:proofErr w:type="spellEnd"/>
-      <w:r>
-        <w:rPr>
-          <w:lang w:val="en-AU"/>
-        </w:rPr>
-        <w:t>”, your code smells.</w:t>
-      </w:r>
-    </w:p>
-    <w:p>
-      <w:pPr>
-        <w:pStyle w:val="Body"/>
-        <w:numPr>
-          <w:ilvl w:val="1"/>
-          <w:numId w:val="18"/>
-        </w:numPr>
-      </w:pPr>
-      <w:r>
-        <w:rPr>
-          <w:lang w:val="en-AU"/>
-        </w:rPr>
-        <w:t xml:space="preserve">Example: instead of </w:t>
-      </w:r>
-      <w:proofErr w:type="spellStart"/>
-      <w:r>
-        <w:rPr>
-          <w:lang w:val="en-AU"/>
-        </w:rPr>
-        <w:t>ISmartDevice</w:t>
-      </w:r>
-      <w:proofErr w:type="spellEnd"/>
-      <w:r>
-        <w:rPr>
-          <w:lang w:val="en-AU"/>
-        </w:rPr>
-        <w:t xml:space="preserve"> with Print, Fax and Scan - define </w:t>
-      </w:r>
-      <w:proofErr w:type="spellStart"/>
-      <w:r>
-        <w:rPr>
-          <w:lang w:val="en-AU"/>
-        </w:rPr>
-        <w:t>IPrinter</w:t>
-      </w:r>
-      <w:proofErr w:type="spellEnd"/>
-      <w:r>
-        <w:rPr>
-          <w:lang w:val="en-AU"/>
-        </w:rPr>
-        <w:t xml:space="preserve">, </w:t>
-      </w:r>
-      <w:proofErr w:type="spellStart"/>
-      <w:r>
-        <w:rPr>
-          <w:lang w:val="en-AU"/>
-        </w:rPr>
-        <w:t>IFax</w:t>
-      </w:r>
-      <w:proofErr w:type="spellEnd"/>
-      <w:r>
-        <w:rPr>
-          <w:lang w:val="en-AU"/>
-        </w:rPr>
-        <w:t xml:space="preserve"> and IScanner for each and then you can support both all-in-one-printers and simple-printer-only printers.</w:t>
-      </w:r>
-    </w:p>
-    <w:p>
-      <w:pPr>
-        <w:pStyle w:val="Heading3"/>
-      </w:pPr>
-      <w:r>
-        <w:rPr>
-          <w:highlight w:val="yellow"/>
-          <w:lang w:val="en-AU"/>
-        </w:rPr>
-        <w:t>D</w:t>
-      </w:r>
-      <w:r>
-        <w:rPr>
-          <w:lang w:val="en-AU"/>
-        </w:rPr>
-        <w:t>ependency Inversion Principle:</w:t>
-      </w:r>
-    </w:p>
-    <w:p>
-      <w:pPr>
-        <w:pStyle w:val="Body"/>
-        <w:ind w:left="1440"/>
-      </w:pPr>
-      <w:r>
-        <w:rPr>
-          <w:noProof/>
-        </w:rPr>
-        <w:drawing>
-          <wp:inline distT="0" distB="0" distL="0" distR="0" wp14:anchorId="6FEDF088" wp14:editId="058EF28E">
-            <wp:extent cx="3950418" cy="2990934"/>
-            <wp:effectExtent l="0" t="0" r="0" b="0"/>
-            <wp:docPr id="12" name="Picture 12"/>
             <wp:cNvGraphicFramePr>
               <a:graphicFrameLocks xmlns:a="http://schemas.openxmlformats.org/drawingml/2006/main" noChangeAspect="1"/>
             </wp:cNvGraphicFramePr>
@@ -10570,6 +10520,179 @@
                   <pic:spPr>
                     <a:xfrm>
                       <a:off x="0" y="0"/>
+                      <a:ext cx="3920825" cy="2901096"/>
+                    </a:xfrm>
+                    <a:prstGeom prst="rect">
+                      <a:avLst/>
+                    </a:prstGeom>
+                  </pic:spPr>
+                </pic:pic>
+              </a:graphicData>
+            </a:graphic>
+          </wp:inline>
+        </w:drawing>
+      </w:r>
+    </w:p>
+    <w:p>
+      <w:pPr>
+        <w:pStyle w:val="Body"/>
+        <w:numPr>
+          <w:ilvl w:val="1"/>
+          <w:numId w:val="18"/>
+        </w:numPr>
+      </w:pPr>
+      <w:r>
+        <w:rPr>
+          <w:b/>
+          <w:bCs/>
+          <w:lang w:val="en-AU"/>
+        </w:rPr>
+        <w:t>No client should be forced to depend on methods that they don’t need</w:t>
+      </w:r>
+      <w:r>
+        <w:rPr>
+          <w:lang w:val="en-AU"/>
+        </w:rPr>
+        <w:t>.</w:t>
+      </w:r>
+    </w:p>
+    <w:p>
+      <w:pPr>
+        <w:pStyle w:val="Body"/>
+        <w:numPr>
+          <w:ilvl w:val="1"/>
+          <w:numId w:val="18"/>
+        </w:numPr>
+      </w:pPr>
+      <w:r>
+        <w:rPr>
+          <w:lang w:val="en-AU"/>
+        </w:rPr>
+        <w:t>If you implement an interface and throw new “</w:t>
+      </w:r>
+      <w:proofErr w:type="spellStart"/>
+      <w:r>
+        <w:rPr>
+          <w:lang w:val="en-AU"/>
+        </w:rPr>
+        <w:t>NotImplementedException</w:t>
+      </w:r>
+      <w:proofErr w:type="spellEnd"/>
+      <w:r>
+        <w:rPr>
+          <w:lang w:val="en-AU"/>
+        </w:rPr>
+        <w:t>”, your code smells.</w:t>
+      </w:r>
+    </w:p>
+    <w:p>
+      <w:pPr>
+        <w:pStyle w:val="Body"/>
+        <w:numPr>
+          <w:ilvl w:val="1"/>
+          <w:numId w:val="18"/>
+        </w:numPr>
+      </w:pPr>
+      <w:r>
+        <w:rPr>
+          <w:lang w:val="en-AU"/>
+        </w:rPr>
+        <w:t xml:space="preserve">Example: instead of </w:t>
+      </w:r>
+      <w:proofErr w:type="spellStart"/>
+      <w:r>
+        <w:rPr>
+          <w:lang w:val="en-AU"/>
+        </w:rPr>
+        <w:t>ISmartDevice</w:t>
+      </w:r>
+      <w:proofErr w:type="spellEnd"/>
+      <w:r>
+        <w:rPr>
+          <w:lang w:val="en-AU"/>
+        </w:rPr>
+        <w:t xml:space="preserve"> with Print, Fax and Scan - define </w:t>
+      </w:r>
+      <w:proofErr w:type="spellStart"/>
+      <w:r>
+        <w:rPr>
+          <w:lang w:val="en-AU"/>
+        </w:rPr>
+        <w:t>IPrinter</w:t>
+      </w:r>
+      <w:proofErr w:type="spellEnd"/>
+      <w:r>
+        <w:rPr>
+          <w:lang w:val="en-AU"/>
+        </w:rPr>
+        <w:t xml:space="preserve">, </w:t>
+      </w:r>
+      <w:proofErr w:type="spellStart"/>
+      <w:r>
+        <w:rPr>
+          <w:lang w:val="en-AU"/>
+        </w:rPr>
+        <w:t>IFax</w:t>
+      </w:r>
+      <w:proofErr w:type="spellEnd"/>
+      <w:r>
+        <w:rPr>
+          <w:lang w:val="en-AU"/>
+        </w:rPr>
+        <w:t xml:space="preserve"> and IScanner for each and then you can support both all-in-one-printers and simple-printer-only printers.</w:t>
+      </w:r>
+    </w:p>
+    <w:p>
+      <w:pPr>
+        <w:pStyle w:val="Heading3"/>
+      </w:pPr>
+      <w:r>
+        <w:rPr>
+          <w:highlight w:val="yellow"/>
+          <w:lang w:val="en-AU"/>
+        </w:rPr>
+        <w:t>D</w:t>
+      </w:r>
+      <w:r>
+        <w:rPr>
+          <w:lang w:val="en-AU"/>
+        </w:rPr>
+        <w:t>ependency Inversion Principle:</w:t>
+      </w:r>
+    </w:p>
+    <w:p>
+      <w:pPr>
+        <w:pStyle w:val="Body"/>
+        <w:ind w:left="1440"/>
+      </w:pPr>
+      <w:r>
+        <w:rPr>
+          <w:noProof/>
+        </w:rPr>
+        <w:drawing>
+          <wp:inline distT="0" distB="0" distL="0" distR="0" wp14:anchorId="6FEDF088" wp14:editId="058EF28E">
+            <wp:extent cx="3950418" cy="2990934"/>
+            <wp:effectExtent l="0" t="0" r="0" b="0"/>
+            <wp:docPr id="12" name="Picture 12"/>
+            <wp:cNvGraphicFramePr>
+              <a:graphicFrameLocks xmlns:a="http://schemas.openxmlformats.org/drawingml/2006/main" noChangeAspect="1"/>
+            </wp:cNvGraphicFramePr>
+            <a:graphic xmlns:a="http://schemas.openxmlformats.org/drawingml/2006/main">
+              <a:graphicData uri="http://schemas.openxmlformats.org/drawingml/2006/picture">
+                <pic:pic xmlns:pic="http://schemas.openxmlformats.org/drawingml/2006/picture">
+                  <pic:nvPicPr>
+                    <pic:cNvPr id="1" name=""/>
+                    <pic:cNvPicPr/>
+                  </pic:nvPicPr>
+                  <pic:blipFill>
+                    <a:blip r:embed="rId20"/>
+                    <a:stretch>
+                      <a:fillRect/>
+                    </a:stretch>
+                  </pic:blipFill>
+                  <pic:spPr>
+                    <a:xfrm>
+                      <a:off x="0" y="0"/>
                       <a:ext cx="3970537" cy="3006166"/>
                     </a:xfrm>
                     <a:prstGeom prst="rect">
@@ -11921,7 +12044,7 @@
       <w:r>
         <w:t xml:space="preserve"> may only invoke the methods of the following kinds of objects:</w:t>
       </w:r>
-      <w:hyperlink r:id="rId20" w:anchor="cite_note-2" w:history="1">
+      <w:hyperlink r:id="rId21" w:anchor="cite_note-2" w:history="1">
         <w:r>
           <w:rPr>
             <w:rStyle w:val="Hyperlink"/>
@@ -12182,7 +12305,7 @@
                     </pic:cNvPicPr>
                   </pic:nvPicPr>
                   <pic:blipFill>
-                    <a:blip r:embed="rId21">
+                    <a:blip r:embed="rId22">
                       <a:extLst>
                         <a:ext uri="{28A0092B-C50C-407E-A947-70E740481C1C}">
                           <a14:useLocalDpi xmlns:a14="http://schemas.microsoft.com/office/drawing/2010/main" val="0"/>
@@ -12282,7 +12405,7 @@
         </w:rPr>
         <w:t xml:space="preserve"> </w:t>
       </w:r>
-      <w:hyperlink r:id="rId22" w:history="1">
+      <w:hyperlink r:id="rId23" w:history="1">
         <w:r>
           <w:rPr>
             <w:rStyle w:val="Hyperlink"/>
@@ -12320,7 +12443,7 @@
       <w:r>
         <w:br/>
       </w:r>
-      <w:hyperlink r:id="rId23" w:history="1">
+      <w:hyperlink r:id="rId24" w:history="1">
         <w:r>
           <w:rPr>
             <w:rStyle w:val="Hyperlink"/>
@@ -12348,7 +12471,7 @@
 </file>
 
 <file path=word/numbering.xml><?xml version="1.0" encoding="utf-8"?>
-<w:numbering xmlns:wpc="http://schemas.microsoft.com/office/word/2010/wordprocessingCanvas" xmlns:cx="http://schemas.microsoft.com/office/drawing/2014/chartex" xmlns:cx1="http://schemas.microsoft.com/office/drawing/2015/9/8/chartex" xmlns:cx2="http://schemas.microsoft.com/office/drawing/2015/10/21/chartex" xmlns:cx3="http://schemas.microsoft.com/office/drawing/2016/5/9/chartex" xmlns:cx4="http://schemas.microsoft.com/office/drawing/2016/5/10/chartex" xmlns:cx5="http://schemas.microsoft.com/office/drawing/2016/5/11/chartex" xmlns:cx6="http://schemas.microsoft.com/office/drawing/2016/5/12/chartex" xmlns:cx7="http://schemas.microsoft.com/office/drawing/2016/5/13/chartex" xmlns:cx8="http://schemas.microsoft.com/office/drawing/2016/5/14/chartex" xmlns:mc="http://schemas.openxmlformats.org/markup-compatibility/2006" xmlns:aink="http://schemas.microsoft.com/office/drawing/2016/ink" xmlns:am3d="http://schemas.microsoft.com/office/drawing/2017/model3d" xmlns:o="urn:schemas-microsoft-com:office:office" xmlns:r="http://schemas.openxmlformats.org/officeDocument/2006/relationships" xmlns:m="http://schemas.openxmlformats.org/officeDocument/2006/math" xmlns:v="urn:schemas-microsoft-com:vml" xmlns:wp14="http://schemas.microsoft.com/office/word/2010/wordprocessingDrawing" xmlns:wp="http://schemas.openxmlformats.org/drawingml/2006/wordprocessingDrawing" xmlns:w10="urn:schemas-microsoft-com:office:word" xmlns:w="http://schemas.openxmlformats.org/wordprocessingml/2006/main" xmlns:w14="http://schemas.microsoft.com/office/word/2010/wordml" xmlns:w15="http://schemas.microsoft.com/office/word/2012/wordml" xmlns:w16cid="http://schemas.microsoft.com/office/word/2016/wordml/cid" xmlns:w16se="http://schemas.microsoft.com/office/word/2015/wordml/symex" xmlns:wpg="http://schemas.microsoft.com/office/word/2010/wordprocessingGroup" xmlns:wpi="http://schemas.microsoft.com/office/word/2010/wordprocessingInk" xmlns:wne="http://schemas.microsoft.com/office/word/2006/wordml" xmlns:wps="http://schemas.microsoft.com/office/word/2010/wordprocessingShape" mc:Ignorable="w14 w15 w16se w16cid wp14">
+<w:numbering xmlns:wpc="http://schemas.microsoft.com/office/word/2010/wordprocessingCanvas" xmlns:cx="http://schemas.microsoft.com/office/drawing/2014/chartex" xmlns:cx1="http://schemas.microsoft.com/office/drawing/2015/9/8/chartex" xmlns:cx2="http://schemas.microsoft.com/office/drawing/2015/10/21/chartex" xmlns:cx3="http://schemas.microsoft.com/office/drawing/2016/5/9/chartex" xmlns:cx4="http://schemas.microsoft.com/office/drawing/2016/5/10/chartex" xmlns:cx5="http://schemas.microsoft.com/office/drawing/2016/5/11/chartex" xmlns:cx6="http://schemas.microsoft.com/office/drawing/2016/5/12/chartex" xmlns:cx7="http://schemas.microsoft.com/office/drawing/2016/5/13/chartex" xmlns:cx8="http://schemas.microsoft.com/office/drawing/2016/5/14/chartex" xmlns:mc="http://schemas.openxmlformats.org/markup-compatibility/2006" xmlns:aink="http://schemas.microsoft.com/office/drawing/2016/ink" xmlns:am3d="http://schemas.microsoft.com/office/drawing/2017/model3d" xmlns:o="urn:schemas-microsoft-com:office:office" xmlns:r="http://schemas.openxmlformats.org/officeDocument/2006/relationships" xmlns:m="http://schemas.openxmlformats.org/officeDocument/2006/math" xmlns:v="urn:schemas-microsoft-com:vml" xmlns:wp14="http://schemas.microsoft.com/office/word/2010/wordprocessingDrawing" xmlns:wp="http://schemas.openxmlformats.org/drawingml/2006/wordprocessingDrawing" xmlns:w10="urn:schemas-microsoft-com:office:word" xmlns:w="http://schemas.openxmlformats.org/wordprocessingml/2006/main" xmlns:w14="http://schemas.microsoft.com/office/word/2010/wordml" xmlns:w15="http://schemas.microsoft.com/office/word/2012/wordml" xmlns:w16cex="http://schemas.microsoft.com/office/word/2018/wordml/cex" xmlns:w16cid="http://schemas.microsoft.com/office/word/2016/wordml/cid" xmlns:w16="http://schemas.microsoft.com/office/word/2018/wordml" xmlns:w16se="http://schemas.microsoft.com/office/word/2015/wordml/symex" xmlns:wpg="http://schemas.microsoft.com/office/word/2010/wordprocessingGroup" xmlns:wpi="http://schemas.microsoft.com/office/word/2010/wordprocessingInk" xmlns:wne="http://schemas.microsoft.com/office/word/2006/wordml" xmlns:wps="http://schemas.microsoft.com/office/word/2010/wordprocessingShape" mc:Ignorable="w14 w15 w16se w16cid w16 w16cex wp14">
   <w:abstractNum w:abstractNumId="0" w15:restartNumberingAfterBreak="0">
     <w:nsid w:val="00BC6740"/>
     <w:multiLevelType w:val="multilevel"/>
@@ -18412,7 +18535,7 @@
 </file>
 
 <file path=word/styles.xml><?xml version="1.0" encoding="utf-8"?>
-<w:styles xmlns:mc="http://schemas.openxmlformats.org/markup-compatibility/2006" xmlns:r="http://schemas.openxmlformats.org/officeDocument/2006/relationships" xmlns:w="http://schemas.openxmlformats.org/wordprocessingml/2006/main" xmlns:w14="http://schemas.microsoft.com/office/word/2010/wordml" xmlns:w15="http://schemas.microsoft.com/office/word/2012/wordml" xmlns:w16cid="http://schemas.microsoft.com/office/word/2016/wordml/cid" xmlns:w16se="http://schemas.microsoft.com/office/word/2015/wordml/symex" mc:Ignorable="w14 w15 w16se w16cid">
+<w:styles xmlns:mc="http://schemas.openxmlformats.org/markup-compatibility/2006" xmlns:r="http://schemas.openxmlformats.org/officeDocument/2006/relationships" xmlns:w="http://schemas.openxmlformats.org/wordprocessingml/2006/main" xmlns:w14="http://schemas.microsoft.com/office/word/2010/wordml" xmlns:w15="http://schemas.microsoft.com/office/word/2012/wordml" xmlns:w16cex="http://schemas.microsoft.com/office/word/2018/wordml/cex" xmlns:w16cid="http://schemas.microsoft.com/office/word/2016/wordml/cid" xmlns:w16="http://schemas.microsoft.com/office/word/2018/wordml" xmlns:w16se="http://schemas.microsoft.com/office/word/2015/wordml/symex" mc:Ignorable="w14 w15 w16se w16cid w16 w16cex">
   <w:docDefaults>
     <w:rPrDefault>
       <w:rPr>
@@ -20680,16 +20803,16 @@
       <w:lang w:val="en-US"/>
     </w:rPr>
   </w:style>
-  <w:style w:type="paragraph" w:styleId="E-mailSignature">
+  <w:style w:type="paragraph" w:styleId="EmailSignature">
     <w:name w:val="E-mail Signature"/>
     <w:basedOn w:val="Normal"/>
-    <w:link w:val="E-mailSignatureChar"/>
+    <w:link w:val="EmailSignatureChar"/>
     <w:semiHidden/>
     <w:rsid w:val="00C45094"/>
   </w:style>
-  <w:style w:type="character" w:customStyle="1" w:styleId="E-mailSignatureChar">
-    <w:name w:val="E-mail Signature Char"/>
-    <w:link w:val="E-mailSignature"/>
+  <w:style w:type="character" w:customStyle="1" w:styleId="EmailSignatureChar">
+    <w:name w:val="Email Signature Char"/>
+    <w:link w:val="EmailSignature"/>
     <w:semiHidden/>
     <w:rsid w:val="00C45094"/>
     <w:rPr>
@@ -22563,7 +22686,7 @@
       </w:tcPr>
     </w:tblStylePr>
   </w:style>
-  <w:style w:type="table" w:styleId="TableColorful1">
+  <w:style w:type="table" w:styleId="TableColourful1">
     <w:name w:val="Table Colorful 1"/>
     <w:basedOn w:val="TableNormal"/>
     <w:semiHidden/>
@@ -22648,7 +22771,7 @@
       </w:tcPr>
     </w:tblStylePr>
   </w:style>
-  <w:style w:type="table" w:styleId="TableColorful2">
+  <w:style w:type="table" w:styleId="TableColourful2">
     <w:name w:val="Table Colorful 2"/>
     <w:basedOn w:val="TableNormal"/>
     <w:semiHidden/>
@@ -22729,7 +22852,7 @@
       </w:tcPr>
     </w:tblStylePr>
   </w:style>
-  <w:style w:type="table" w:styleId="TableColorful3">
+  <w:style w:type="table" w:styleId="TableColourful3">
     <w:name w:val="Table Colorful 3"/>
     <w:basedOn w:val="TableNormal"/>
     <w:semiHidden/>
@@ -25919,6 +26042,18 @@
     <w:rsid w:val="00C45094"/>
     <w:rPr>
       <w:color w:val="808080"/>
+    </w:rPr>
+  </w:style>
+  <w:style w:type="character" w:styleId="UnresolvedMention">
+    <w:name w:val="Unresolved Mention"/>
+    <w:basedOn w:val="DefaultParagraphFont"/>
+    <w:uiPriority w:val="99"/>
+    <w:semiHidden/>
+    <w:unhideWhenUsed/>
+    <w:rsid w:val="00686862"/>
+    <w:rPr>
+      <w:color w:val="605E5C"/>
+      <w:shd w:val="clear" w:color="auto" w:fill="E1DFDD"/>
     </w:rPr>
   </w:style>
 </w:styles>

</xml_diff>